<commit_message>
Update 04 - Requirement Traceability Matrix (RTM).docx
</commit_message>
<xml_diff>
--- a/02 - LMS-SysCollege/03 - Documents/04 - Requirement Traceability Matrix (RTM).docx
+++ b/02 - LMS-SysCollege/03 - Documents/04 - Requirement Traceability Matrix (RTM).docx
@@ -1209,14 +1209,17 @@
     <w:tbl>
       <w:tblPr>
         <w:tblStyle w:val="PlainTable3"/>
-        <w:tblW w:w="8370" w:type="dxa"/>
+        <w:tblW w:w="12330" w:type="dxa"/>
         <w:tblInd w:w="720" w:type="dxa"/>
         <w:tblLook w:val="04A0" w:firstRow="1" w:lastRow="0" w:firstColumn="1" w:lastColumn="0" w:noHBand="0" w:noVBand="1"/>
       </w:tblPr>
       <w:tblGrid>
         <w:gridCol w:w="540"/>
-        <w:gridCol w:w="2038"/>
-        <w:gridCol w:w="5792"/>
+        <w:gridCol w:w="1170"/>
+        <w:gridCol w:w="3510"/>
+        <w:gridCol w:w="2250"/>
+        <w:gridCol w:w="2430"/>
+        <w:gridCol w:w="2430"/>
       </w:tblGrid>
       <w:tr>
         <w:trPr>
@@ -1244,7 +1247,7 @@
         </w:tc>
         <w:tc>
           <w:tcPr>
-            <w:tcW w:w="2038" w:type="dxa"/>
+            <w:tcW w:w="1170" w:type="dxa"/>
           </w:tcPr>
           <w:p>
             <w:pPr>
@@ -1264,7 +1267,7 @@
         </w:tc>
         <w:tc>
           <w:tcPr>
-            <w:tcW w:w="5792" w:type="dxa"/>
+            <w:tcW w:w="3510" w:type="dxa"/>
           </w:tcPr>
           <w:p>
             <w:pPr>
@@ -1278,7 +1281,67 @@
               <w:rPr>
                 <w:rFonts w:ascii="Arial" w:hAnsi="Arial" w:cs="Arial"/>
               </w:rPr>
-              <w:t>definition</w:t>
+              <w:t>REQUIREMENT</w:t>
+            </w:r>
+          </w:p>
+        </w:tc>
+        <w:tc>
+          <w:tcPr>
+            <w:tcW w:w="2250" w:type="dxa"/>
+          </w:tcPr>
+          <w:p>
+            <w:pPr>
+              <w:jc w:val="both"/>
+              <w:cnfStyle w:val="100000000000" w:firstRow="1" w:lastRow="0" w:firstColumn="0" w:lastColumn="0" w:oddVBand="0" w:evenVBand="0" w:oddHBand="0" w:evenHBand="0" w:firstRowFirstColumn="0" w:firstRowLastColumn="0" w:lastRowFirstColumn="0" w:lastRowLastColumn="0"/>
+              <w:rPr>
+                <w:rFonts w:ascii="Arial" w:hAnsi="Arial" w:cs="Arial"/>
+              </w:rPr>
+            </w:pPr>
+            <w:r>
+              <w:rPr>
+                <w:rFonts w:ascii="Arial" w:hAnsi="Arial" w:cs="Arial"/>
+              </w:rPr>
+              <w:t>FR ID</w:t>
+            </w:r>
+          </w:p>
+        </w:tc>
+        <w:tc>
+          <w:tcPr>
+            <w:tcW w:w="2430" w:type="dxa"/>
+          </w:tcPr>
+          <w:p>
+            <w:pPr>
+              <w:jc w:val="both"/>
+              <w:cnfStyle w:val="100000000000" w:firstRow="1" w:lastRow="0" w:firstColumn="0" w:lastColumn="0" w:oddVBand="0" w:evenVBand="0" w:oddHBand="0" w:evenHBand="0" w:firstRowFirstColumn="0" w:firstRowLastColumn="0" w:lastRowFirstColumn="0" w:lastRowLastColumn="0"/>
+              <w:rPr>
+                <w:rFonts w:ascii="Arial" w:hAnsi="Arial" w:cs="Arial"/>
+              </w:rPr>
+            </w:pPr>
+            <w:r>
+              <w:rPr>
+                <w:rFonts w:ascii="Arial" w:hAnsi="Arial" w:cs="Arial"/>
+              </w:rPr>
+              <w:t>Use Case</w:t>
+            </w:r>
+          </w:p>
+        </w:tc>
+        <w:tc>
+          <w:tcPr>
+            <w:tcW w:w="2430" w:type="dxa"/>
+          </w:tcPr>
+          <w:p>
+            <w:pPr>
+              <w:jc w:val="both"/>
+              <w:cnfStyle w:val="100000000000" w:firstRow="1" w:lastRow="0" w:firstColumn="0" w:lastColumn="0" w:oddVBand="0" w:evenVBand="0" w:oddHBand="0" w:evenHBand="0" w:firstRowFirstColumn="0" w:firstRowLastColumn="0" w:lastRowFirstColumn="0" w:lastRowLastColumn="0"/>
+              <w:rPr>
+                <w:rFonts w:ascii="Arial" w:hAnsi="Arial" w:cs="Arial"/>
+              </w:rPr>
+            </w:pPr>
+            <w:r>
+              <w:rPr>
+                <w:rFonts w:ascii="Arial" w:hAnsi="Arial" w:cs="Arial"/>
+              </w:rPr>
+              <w:t>Test Case</w:t>
             </w:r>
           </w:p>
         </w:tc>
@@ -1309,7 +1372,7 @@
         </w:tc>
         <w:tc>
           <w:tcPr>
-            <w:tcW w:w="2038" w:type="dxa"/>
+            <w:tcW w:w="1170" w:type="dxa"/>
           </w:tcPr>
           <w:p>
             <w:pPr>
@@ -1323,13 +1386,13 @@
               <w:rPr>
                 <w:rFonts w:ascii="Arial" w:hAnsi="Arial" w:cs="Arial"/>
               </w:rPr>
-              <w:t>LMS</w:t>
+              <w:t>BR-01</w:t>
             </w:r>
           </w:p>
         </w:tc>
         <w:tc>
           <w:tcPr>
-            <w:tcW w:w="5792" w:type="dxa"/>
+            <w:tcW w:w="3510" w:type="dxa"/>
           </w:tcPr>
           <w:p>
             <w:pPr>
@@ -1343,8 +1406,50 @@
               <w:rPr>
                 <w:rFonts w:ascii="Arial" w:hAnsi="Arial" w:cs="Arial"/>
               </w:rPr>
-              <w:t>Learning Management System</w:t>
+              <w:t>Faculty can create and manage course content and assessments</w:t>
             </w:r>
+          </w:p>
+        </w:tc>
+        <w:tc>
+          <w:tcPr>
+            <w:tcW w:w="2250" w:type="dxa"/>
+          </w:tcPr>
+          <w:p>
+            <w:pPr>
+              <w:jc w:val="both"/>
+              <w:cnfStyle w:val="000000100000" w:firstRow="0" w:lastRow="0" w:firstColumn="0" w:lastColumn="0" w:oddVBand="0" w:evenVBand="0" w:oddHBand="1" w:evenHBand="0" w:firstRowFirstColumn="0" w:firstRowLastColumn="0" w:lastRowFirstColumn="0" w:lastRowLastColumn="0"/>
+              <w:rPr>
+                <w:rFonts w:ascii="Arial" w:hAnsi="Arial" w:cs="Arial"/>
+              </w:rPr>
+            </w:pPr>
+          </w:p>
+        </w:tc>
+        <w:tc>
+          <w:tcPr>
+            <w:tcW w:w="2430" w:type="dxa"/>
+          </w:tcPr>
+          <w:p>
+            <w:pPr>
+              <w:jc w:val="both"/>
+              <w:cnfStyle w:val="000000100000" w:firstRow="0" w:lastRow="0" w:firstColumn="0" w:lastColumn="0" w:oddVBand="0" w:evenVBand="0" w:oddHBand="1" w:evenHBand="0" w:firstRowFirstColumn="0" w:firstRowLastColumn="0" w:lastRowFirstColumn="0" w:lastRowLastColumn="0"/>
+              <w:rPr>
+                <w:rFonts w:ascii="Arial" w:hAnsi="Arial" w:cs="Arial"/>
+              </w:rPr>
+            </w:pPr>
+          </w:p>
+        </w:tc>
+        <w:tc>
+          <w:tcPr>
+            <w:tcW w:w="2430" w:type="dxa"/>
+          </w:tcPr>
+          <w:p>
+            <w:pPr>
+              <w:jc w:val="both"/>
+              <w:cnfStyle w:val="000000100000" w:firstRow="0" w:lastRow="0" w:firstColumn="0" w:lastColumn="0" w:oddVBand="0" w:evenVBand="0" w:oddHBand="1" w:evenHBand="0" w:firstRowFirstColumn="0" w:firstRowLastColumn="0" w:lastRowFirstColumn="0" w:lastRowLastColumn="0"/>
+              <w:rPr>
+                <w:rFonts w:ascii="Arial" w:hAnsi="Arial" w:cs="Arial"/>
+              </w:rPr>
+            </w:pPr>
           </w:p>
         </w:tc>
       </w:tr>
@@ -1371,7 +1476,7 @@
         </w:tc>
         <w:tc>
           <w:tcPr>
-            <w:tcW w:w="2038" w:type="dxa"/>
+            <w:tcW w:w="1170" w:type="dxa"/>
           </w:tcPr>
           <w:p>
             <w:pPr>
@@ -1385,13 +1490,19 @@
               <w:rPr>
                 <w:rFonts w:ascii="Arial" w:hAnsi="Arial" w:cs="Arial"/>
               </w:rPr>
-              <w:t>SIS</w:t>
+              <w:t>BR-0</w:t>
+            </w:r>
+            <w:r>
+              <w:rPr>
+                <w:rFonts w:ascii="Arial" w:hAnsi="Arial" w:cs="Arial"/>
+              </w:rPr>
+              <w:t>2</w:t>
             </w:r>
           </w:p>
         </w:tc>
         <w:tc>
           <w:tcPr>
-            <w:tcW w:w="5792" w:type="dxa"/>
+            <w:tcW w:w="3510" w:type="dxa"/>
           </w:tcPr>
           <w:p>
             <w:pPr>
@@ -1405,8 +1516,50 @@
               <w:rPr>
                 <w:rFonts w:ascii="Arial" w:hAnsi="Arial" w:cs="Arial"/>
               </w:rPr>
-              <w:t>Student Information System</w:t>
+              <w:t>Students can access content, view courses, and submit assignments</w:t>
             </w:r>
+          </w:p>
+        </w:tc>
+        <w:tc>
+          <w:tcPr>
+            <w:tcW w:w="2250" w:type="dxa"/>
+          </w:tcPr>
+          <w:p>
+            <w:pPr>
+              <w:jc w:val="both"/>
+              <w:cnfStyle w:val="000000000000" w:firstRow="0" w:lastRow="0" w:firstColumn="0" w:lastColumn="0" w:oddVBand="0" w:evenVBand="0" w:oddHBand="0" w:evenHBand="0" w:firstRowFirstColumn="0" w:firstRowLastColumn="0" w:lastRowFirstColumn="0" w:lastRowLastColumn="0"/>
+              <w:rPr>
+                <w:rFonts w:ascii="Arial" w:hAnsi="Arial" w:cs="Arial"/>
+              </w:rPr>
+            </w:pPr>
+          </w:p>
+        </w:tc>
+        <w:tc>
+          <w:tcPr>
+            <w:tcW w:w="2430" w:type="dxa"/>
+          </w:tcPr>
+          <w:p>
+            <w:pPr>
+              <w:jc w:val="both"/>
+              <w:cnfStyle w:val="000000000000" w:firstRow="0" w:lastRow="0" w:firstColumn="0" w:lastColumn="0" w:oddVBand="0" w:evenVBand="0" w:oddHBand="0" w:evenHBand="0" w:firstRowFirstColumn="0" w:firstRowLastColumn="0" w:lastRowFirstColumn="0" w:lastRowLastColumn="0"/>
+              <w:rPr>
+                <w:rFonts w:ascii="Arial" w:hAnsi="Arial" w:cs="Arial"/>
+              </w:rPr>
+            </w:pPr>
+          </w:p>
+        </w:tc>
+        <w:tc>
+          <w:tcPr>
+            <w:tcW w:w="2430" w:type="dxa"/>
+          </w:tcPr>
+          <w:p>
+            <w:pPr>
+              <w:jc w:val="both"/>
+              <w:cnfStyle w:val="000000000000" w:firstRow="0" w:lastRow="0" w:firstColumn="0" w:lastColumn="0" w:oddVBand="0" w:evenVBand="0" w:oddHBand="0" w:evenHBand="0" w:firstRowFirstColumn="0" w:firstRowLastColumn="0" w:lastRowFirstColumn="0" w:lastRowLastColumn="0"/>
+              <w:rPr>
+                <w:rFonts w:ascii="Arial" w:hAnsi="Arial" w:cs="Arial"/>
+              </w:rPr>
+            </w:pPr>
           </w:p>
         </w:tc>
       </w:tr>
@@ -1436,7 +1589,7 @@
         </w:tc>
         <w:tc>
           <w:tcPr>
-            <w:tcW w:w="2038" w:type="dxa"/>
+            <w:tcW w:w="1170" w:type="dxa"/>
           </w:tcPr>
           <w:p>
             <w:pPr>
@@ -1450,13 +1603,19 @@
               <w:rPr>
                 <w:rFonts w:ascii="Arial" w:hAnsi="Arial" w:cs="Arial"/>
               </w:rPr>
-              <w:t>RBAC</w:t>
+              <w:t>BR-0</w:t>
+            </w:r>
+            <w:r>
+              <w:rPr>
+                <w:rFonts w:ascii="Arial" w:hAnsi="Arial" w:cs="Arial"/>
+              </w:rPr>
+              <w:t>3</w:t>
             </w:r>
           </w:p>
         </w:tc>
         <w:tc>
           <w:tcPr>
-            <w:tcW w:w="5792" w:type="dxa"/>
+            <w:tcW w:w="3510" w:type="dxa"/>
           </w:tcPr>
           <w:p>
             <w:pPr>
@@ -1470,8 +1629,50 @@
               <w:rPr>
                 <w:rFonts w:ascii="Arial" w:hAnsi="Arial" w:cs="Arial"/>
               </w:rPr>
-              <w:t>Role-Based Access Control</w:t>
+              <w:t>Admin staff can enroll students and manage course schedules</w:t>
             </w:r>
+          </w:p>
+        </w:tc>
+        <w:tc>
+          <w:tcPr>
+            <w:tcW w:w="2250" w:type="dxa"/>
+          </w:tcPr>
+          <w:p>
+            <w:pPr>
+              <w:jc w:val="both"/>
+              <w:cnfStyle w:val="000000100000" w:firstRow="0" w:lastRow="0" w:firstColumn="0" w:lastColumn="0" w:oddVBand="0" w:evenVBand="0" w:oddHBand="1" w:evenHBand="0" w:firstRowFirstColumn="0" w:firstRowLastColumn="0" w:lastRowFirstColumn="0" w:lastRowLastColumn="0"/>
+              <w:rPr>
+                <w:rFonts w:ascii="Arial" w:hAnsi="Arial" w:cs="Arial"/>
+              </w:rPr>
+            </w:pPr>
+          </w:p>
+        </w:tc>
+        <w:tc>
+          <w:tcPr>
+            <w:tcW w:w="2430" w:type="dxa"/>
+          </w:tcPr>
+          <w:p>
+            <w:pPr>
+              <w:jc w:val="both"/>
+              <w:cnfStyle w:val="000000100000" w:firstRow="0" w:lastRow="0" w:firstColumn="0" w:lastColumn="0" w:oddVBand="0" w:evenVBand="0" w:oddHBand="1" w:evenHBand="0" w:firstRowFirstColumn="0" w:firstRowLastColumn="0" w:lastRowFirstColumn="0" w:lastRowLastColumn="0"/>
+              <w:rPr>
+                <w:rFonts w:ascii="Arial" w:hAnsi="Arial" w:cs="Arial"/>
+              </w:rPr>
+            </w:pPr>
+          </w:p>
+        </w:tc>
+        <w:tc>
+          <w:tcPr>
+            <w:tcW w:w="2430" w:type="dxa"/>
+          </w:tcPr>
+          <w:p>
+            <w:pPr>
+              <w:jc w:val="both"/>
+              <w:cnfStyle w:val="000000100000" w:firstRow="0" w:lastRow="0" w:firstColumn="0" w:lastColumn="0" w:oddVBand="0" w:evenVBand="0" w:oddHBand="1" w:evenHBand="0" w:firstRowFirstColumn="0" w:firstRowLastColumn="0" w:lastRowFirstColumn="0" w:lastRowLastColumn="0"/>
+              <w:rPr>
+                <w:rFonts w:ascii="Arial" w:hAnsi="Arial" w:cs="Arial"/>
+              </w:rPr>
+            </w:pPr>
           </w:p>
         </w:tc>
       </w:tr>
@@ -1498,7 +1699,7 @@
         </w:tc>
         <w:tc>
           <w:tcPr>
-            <w:tcW w:w="2038" w:type="dxa"/>
+            <w:tcW w:w="1170" w:type="dxa"/>
           </w:tcPr>
           <w:p>
             <w:pPr>
@@ -1512,13 +1713,19 @@
               <w:rPr>
                 <w:rFonts w:ascii="Arial" w:hAnsi="Arial" w:cs="Arial"/>
               </w:rPr>
-              <w:t>SSO</w:t>
+              <w:t>BR-0</w:t>
+            </w:r>
+            <w:r>
+              <w:rPr>
+                <w:rFonts w:ascii="Arial" w:hAnsi="Arial" w:cs="Arial"/>
+              </w:rPr>
+              <w:t>4</w:t>
             </w:r>
           </w:p>
         </w:tc>
         <w:tc>
           <w:tcPr>
-            <w:tcW w:w="5792" w:type="dxa"/>
+            <w:tcW w:w="3510" w:type="dxa"/>
           </w:tcPr>
           <w:p>
             <w:pPr>
@@ -1534,6 +1741,48 @@
               </w:rPr>
               <w:t>Single Sign-On</w:t>
             </w:r>
+          </w:p>
+        </w:tc>
+        <w:tc>
+          <w:tcPr>
+            <w:tcW w:w="2250" w:type="dxa"/>
+          </w:tcPr>
+          <w:p>
+            <w:pPr>
+              <w:jc w:val="both"/>
+              <w:cnfStyle w:val="000000000000" w:firstRow="0" w:lastRow="0" w:firstColumn="0" w:lastColumn="0" w:oddVBand="0" w:evenVBand="0" w:oddHBand="0" w:evenHBand="0" w:firstRowFirstColumn="0" w:firstRowLastColumn="0" w:lastRowFirstColumn="0" w:lastRowLastColumn="0"/>
+              <w:rPr>
+                <w:rFonts w:ascii="Arial" w:hAnsi="Arial" w:cs="Arial"/>
+              </w:rPr>
+            </w:pPr>
+          </w:p>
+        </w:tc>
+        <w:tc>
+          <w:tcPr>
+            <w:tcW w:w="2430" w:type="dxa"/>
+          </w:tcPr>
+          <w:p>
+            <w:pPr>
+              <w:jc w:val="both"/>
+              <w:cnfStyle w:val="000000000000" w:firstRow="0" w:lastRow="0" w:firstColumn="0" w:lastColumn="0" w:oddVBand="0" w:evenVBand="0" w:oddHBand="0" w:evenHBand="0" w:firstRowFirstColumn="0" w:firstRowLastColumn="0" w:lastRowFirstColumn="0" w:lastRowLastColumn="0"/>
+              <w:rPr>
+                <w:rFonts w:ascii="Arial" w:hAnsi="Arial" w:cs="Arial"/>
+              </w:rPr>
+            </w:pPr>
+          </w:p>
+        </w:tc>
+        <w:tc>
+          <w:tcPr>
+            <w:tcW w:w="2430" w:type="dxa"/>
+          </w:tcPr>
+          <w:p>
+            <w:pPr>
+              <w:jc w:val="both"/>
+              <w:cnfStyle w:val="000000000000" w:firstRow="0" w:lastRow="0" w:firstColumn="0" w:lastColumn="0" w:oddVBand="0" w:evenVBand="0" w:oddHBand="0" w:evenHBand="0" w:firstRowFirstColumn="0" w:firstRowLastColumn="0" w:lastRowFirstColumn="0" w:lastRowLastColumn="0"/>
+              <w:rPr>
+                <w:rFonts w:ascii="Arial" w:hAnsi="Arial" w:cs="Arial"/>
+              </w:rPr>
+            </w:pPr>
           </w:p>
         </w:tc>
       </w:tr>
@@ -1563,7 +1812,7 @@
         </w:tc>
         <w:tc>
           <w:tcPr>
-            <w:tcW w:w="2038" w:type="dxa"/>
+            <w:tcW w:w="1170" w:type="dxa"/>
           </w:tcPr>
           <w:p>
             <w:pPr>
@@ -1577,13 +1826,19 @@
               <w:rPr>
                 <w:rFonts w:ascii="Arial" w:hAnsi="Arial" w:cs="Arial"/>
               </w:rPr>
-              <w:t>KPI</w:t>
+              <w:t>BR-0</w:t>
+            </w:r>
+            <w:r>
+              <w:rPr>
+                <w:rFonts w:ascii="Arial" w:hAnsi="Arial" w:cs="Arial"/>
+              </w:rPr>
+              <w:t>5</w:t>
             </w:r>
           </w:p>
         </w:tc>
         <w:tc>
           <w:tcPr>
-            <w:tcW w:w="5792" w:type="dxa"/>
+            <w:tcW w:w="3510" w:type="dxa"/>
           </w:tcPr>
           <w:p>
             <w:pPr>
@@ -1597,14 +1852,745 @@
               <w:rPr>
                 <w:rFonts w:ascii="Arial" w:hAnsi="Arial" w:cs="Arial"/>
               </w:rPr>
-              <w:t>Key Performance Indicator</w:t>
+              <w:t>Key Performance Indicators</w:t>
+            </w:r>
+          </w:p>
+        </w:tc>
+        <w:tc>
+          <w:tcPr>
+            <w:tcW w:w="2250" w:type="dxa"/>
+          </w:tcPr>
+          <w:p>
+            <w:pPr>
+              <w:jc w:val="both"/>
+              <w:cnfStyle w:val="000000100000" w:firstRow="0" w:lastRow="0" w:firstColumn="0" w:lastColumn="0" w:oddVBand="0" w:evenVBand="0" w:oddHBand="1" w:evenHBand="0" w:firstRowFirstColumn="0" w:firstRowLastColumn="0" w:lastRowFirstColumn="0" w:lastRowLastColumn="0"/>
+              <w:rPr>
+                <w:rFonts w:ascii="Arial" w:hAnsi="Arial" w:cs="Arial"/>
+              </w:rPr>
+            </w:pPr>
+          </w:p>
+        </w:tc>
+        <w:tc>
+          <w:tcPr>
+            <w:tcW w:w="2430" w:type="dxa"/>
+          </w:tcPr>
+          <w:p>
+            <w:pPr>
+              <w:jc w:val="both"/>
+              <w:cnfStyle w:val="000000100000" w:firstRow="0" w:lastRow="0" w:firstColumn="0" w:lastColumn="0" w:oddVBand="0" w:evenVBand="0" w:oddHBand="1" w:evenHBand="0" w:firstRowFirstColumn="0" w:firstRowLastColumn="0" w:lastRowFirstColumn="0" w:lastRowLastColumn="0"/>
+              <w:rPr>
+                <w:rFonts w:ascii="Arial" w:hAnsi="Arial" w:cs="Arial"/>
+              </w:rPr>
+            </w:pPr>
+          </w:p>
+        </w:tc>
+        <w:tc>
+          <w:tcPr>
+            <w:tcW w:w="2430" w:type="dxa"/>
+          </w:tcPr>
+          <w:p>
+            <w:pPr>
+              <w:jc w:val="both"/>
+              <w:cnfStyle w:val="000000100000" w:firstRow="0" w:lastRow="0" w:firstColumn="0" w:lastColumn="0" w:oddVBand="0" w:evenVBand="0" w:oddHBand="1" w:evenHBand="0" w:firstRowFirstColumn="0" w:firstRowLastColumn="0" w:lastRowFirstColumn="0" w:lastRowLastColumn="0"/>
+              <w:rPr>
+                <w:rFonts w:ascii="Arial" w:hAnsi="Arial" w:cs="Arial"/>
+              </w:rPr>
+            </w:pPr>
+          </w:p>
+        </w:tc>
+      </w:tr>
+      <w:tr>
+        <w:tc>
+          <w:tcPr>
+            <w:cnfStyle w:val="001000000000" w:firstRow="0" w:lastRow="0" w:firstColumn="1" w:lastColumn="0" w:oddVBand="0" w:evenVBand="0" w:oddHBand="0" w:evenHBand="0" w:firstRowFirstColumn="0" w:firstRowLastColumn="0" w:lastRowFirstColumn="0" w:lastRowLastColumn="0"/>
+            <w:tcW w:w="540" w:type="dxa"/>
+          </w:tcPr>
+          <w:p>
+            <w:pPr>
+              <w:jc w:val="both"/>
+              <w:rPr>
+                <w:rFonts w:ascii="Arial" w:hAnsi="Arial" w:cs="Arial"/>
+              </w:rPr>
+            </w:pPr>
+          </w:p>
+        </w:tc>
+        <w:tc>
+          <w:tcPr>
+            <w:tcW w:w="1170" w:type="dxa"/>
+          </w:tcPr>
+          <w:p>
+            <w:pPr>
+              <w:jc w:val="both"/>
+              <w:cnfStyle w:val="000000000000" w:firstRow="0" w:lastRow="0" w:firstColumn="0" w:lastColumn="0" w:oddVBand="0" w:evenVBand="0" w:oddHBand="0" w:evenHBand="0" w:firstRowFirstColumn="0" w:firstRowLastColumn="0" w:lastRowFirstColumn="0" w:lastRowLastColumn="0"/>
+              <w:rPr>
+                <w:rFonts w:ascii="Arial" w:hAnsi="Arial" w:cs="Arial"/>
+              </w:rPr>
+            </w:pPr>
+            <w:r>
+              <w:rPr>
+                <w:rFonts w:ascii="Arial" w:hAnsi="Arial" w:cs="Arial"/>
+              </w:rPr>
+              <w:t>BR-0</w:t>
             </w:r>
             <w:r>
               <w:rPr>
                 <w:rFonts w:ascii="Arial" w:hAnsi="Arial" w:cs="Arial"/>
               </w:rPr>
-              <w:t>s</w:t>
+              <w:t>6</w:t>
             </w:r>
+          </w:p>
+        </w:tc>
+        <w:tc>
+          <w:tcPr>
+            <w:tcW w:w="3510" w:type="dxa"/>
+          </w:tcPr>
+          <w:p>
+            <w:pPr>
+              <w:jc w:val="both"/>
+              <w:cnfStyle w:val="000000000000" w:firstRow="0" w:lastRow="0" w:firstColumn="0" w:lastColumn="0" w:oddVBand="0" w:evenVBand="0" w:oddHBand="0" w:evenHBand="0" w:firstRowFirstColumn="0" w:firstRowLastColumn="0" w:lastRowFirstColumn="0" w:lastRowLastColumn="0"/>
+              <w:rPr>
+                <w:rFonts w:ascii="Arial" w:hAnsi="Arial" w:cs="Arial"/>
+              </w:rPr>
+            </w:pPr>
+          </w:p>
+        </w:tc>
+        <w:tc>
+          <w:tcPr>
+            <w:tcW w:w="2250" w:type="dxa"/>
+          </w:tcPr>
+          <w:p>
+            <w:pPr>
+              <w:jc w:val="both"/>
+              <w:cnfStyle w:val="000000000000" w:firstRow="0" w:lastRow="0" w:firstColumn="0" w:lastColumn="0" w:oddVBand="0" w:evenVBand="0" w:oddHBand="0" w:evenHBand="0" w:firstRowFirstColumn="0" w:firstRowLastColumn="0" w:lastRowFirstColumn="0" w:lastRowLastColumn="0"/>
+              <w:rPr>
+                <w:rFonts w:ascii="Arial" w:hAnsi="Arial" w:cs="Arial"/>
+              </w:rPr>
+            </w:pPr>
+          </w:p>
+        </w:tc>
+        <w:tc>
+          <w:tcPr>
+            <w:tcW w:w="2430" w:type="dxa"/>
+          </w:tcPr>
+          <w:p>
+            <w:pPr>
+              <w:jc w:val="both"/>
+              <w:cnfStyle w:val="000000000000" w:firstRow="0" w:lastRow="0" w:firstColumn="0" w:lastColumn="0" w:oddVBand="0" w:evenVBand="0" w:oddHBand="0" w:evenHBand="0" w:firstRowFirstColumn="0" w:firstRowLastColumn="0" w:lastRowFirstColumn="0" w:lastRowLastColumn="0"/>
+              <w:rPr>
+                <w:rFonts w:ascii="Arial" w:hAnsi="Arial" w:cs="Arial"/>
+              </w:rPr>
+            </w:pPr>
+          </w:p>
+        </w:tc>
+        <w:tc>
+          <w:tcPr>
+            <w:tcW w:w="2430" w:type="dxa"/>
+          </w:tcPr>
+          <w:p>
+            <w:pPr>
+              <w:jc w:val="both"/>
+              <w:cnfStyle w:val="000000000000" w:firstRow="0" w:lastRow="0" w:firstColumn="0" w:lastColumn="0" w:oddVBand="0" w:evenVBand="0" w:oddHBand="0" w:evenHBand="0" w:firstRowFirstColumn="0" w:firstRowLastColumn="0" w:lastRowFirstColumn="0" w:lastRowLastColumn="0"/>
+              <w:rPr>
+                <w:rFonts w:ascii="Arial" w:hAnsi="Arial" w:cs="Arial"/>
+              </w:rPr>
+            </w:pPr>
+          </w:p>
+        </w:tc>
+      </w:tr>
+      <w:tr>
+        <w:trPr>
+          <w:cnfStyle w:val="000000100000" w:firstRow="0" w:lastRow="0" w:firstColumn="0" w:lastColumn="0" w:oddVBand="0" w:evenVBand="0" w:oddHBand="1" w:evenHBand="0" w:firstRowFirstColumn="0" w:firstRowLastColumn="0" w:lastRowFirstColumn="0" w:lastRowLastColumn="0"/>
+        </w:trPr>
+        <w:tc>
+          <w:tcPr>
+            <w:cnfStyle w:val="001000000000" w:firstRow="0" w:lastRow="0" w:firstColumn="1" w:lastColumn="0" w:oddVBand="0" w:evenVBand="0" w:oddHBand="0" w:evenHBand="0" w:firstRowFirstColumn="0" w:firstRowLastColumn="0" w:lastRowFirstColumn="0" w:lastRowLastColumn="0"/>
+            <w:tcW w:w="540" w:type="dxa"/>
+          </w:tcPr>
+          <w:p>
+            <w:pPr>
+              <w:jc w:val="both"/>
+              <w:rPr>
+                <w:rFonts w:ascii="Arial" w:hAnsi="Arial" w:cs="Arial"/>
+              </w:rPr>
+            </w:pPr>
+          </w:p>
+        </w:tc>
+        <w:tc>
+          <w:tcPr>
+            <w:tcW w:w="1170" w:type="dxa"/>
+          </w:tcPr>
+          <w:p>
+            <w:pPr>
+              <w:jc w:val="both"/>
+              <w:cnfStyle w:val="000000100000" w:firstRow="0" w:lastRow="0" w:firstColumn="0" w:lastColumn="0" w:oddVBand="0" w:evenVBand="0" w:oddHBand="1" w:evenHBand="0" w:firstRowFirstColumn="0" w:firstRowLastColumn="0" w:lastRowFirstColumn="0" w:lastRowLastColumn="0"/>
+              <w:rPr>
+                <w:rFonts w:ascii="Arial" w:hAnsi="Arial" w:cs="Arial"/>
+              </w:rPr>
+            </w:pPr>
+            <w:r>
+              <w:rPr>
+                <w:rFonts w:ascii="Arial" w:hAnsi="Arial" w:cs="Arial"/>
+              </w:rPr>
+              <w:t>BR-0</w:t>
+            </w:r>
+            <w:r>
+              <w:rPr>
+                <w:rFonts w:ascii="Arial" w:hAnsi="Arial" w:cs="Arial"/>
+              </w:rPr>
+              <w:t>7</w:t>
+            </w:r>
+          </w:p>
+        </w:tc>
+        <w:tc>
+          <w:tcPr>
+            <w:tcW w:w="3510" w:type="dxa"/>
+          </w:tcPr>
+          <w:p>
+            <w:pPr>
+              <w:jc w:val="both"/>
+              <w:cnfStyle w:val="000000100000" w:firstRow="0" w:lastRow="0" w:firstColumn="0" w:lastColumn="0" w:oddVBand="0" w:evenVBand="0" w:oddHBand="1" w:evenHBand="0" w:firstRowFirstColumn="0" w:firstRowLastColumn="0" w:lastRowFirstColumn="0" w:lastRowLastColumn="0"/>
+              <w:rPr>
+                <w:rFonts w:ascii="Arial" w:hAnsi="Arial" w:cs="Arial"/>
+              </w:rPr>
+            </w:pPr>
+          </w:p>
+        </w:tc>
+        <w:tc>
+          <w:tcPr>
+            <w:tcW w:w="2250" w:type="dxa"/>
+          </w:tcPr>
+          <w:p>
+            <w:pPr>
+              <w:jc w:val="both"/>
+              <w:cnfStyle w:val="000000100000" w:firstRow="0" w:lastRow="0" w:firstColumn="0" w:lastColumn="0" w:oddVBand="0" w:evenVBand="0" w:oddHBand="1" w:evenHBand="0" w:firstRowFirstColumn="0" w:firstRowLastColumn="0" w:lastRowFirstColumn="0" w:lastRowLastColumn="0"/>
+              <w:rPr>
+                <w:rFonts w:ascii="Arial" w:hAnsi="Arial" w:cs="Arial"/>
+              </w:rPr>
+            </w:pPr>
+          </w:p>
+        </w:tc>
+        <w:tc>
+          <w:tcPr>
+            <w:tcW w:w="2430" w:type="dxa"/>
+          </w:tcPr>
+          <w:p>
+            <w:pPr>
+              <w:jc w:val="both"/>
+              <w:cnfStyle w:val="000000100000" w:firstRow="0" w:lastRow="0" w:firstColumn="0" w:lastColumn="0" w:oddVBand="0" w:evenVBand="0" w:oddHBand="1" w:evenHBand="0" w:firstRowFirstColumn="0" w:firstRowLastColumn="0" w:lastRowFirstColumn="0" w:lastRowLastColumn="0"/>
+              <w:rPr>
+                <w:rFonts w:ascii="Arial" w:hAnsi="Arial" w:cs="Arial"/>
+              </w:rPr>
+            </w:pPr>
+          </w:p>
+        </w:tc>
+        <w:tc>
+          <w:tcPr>
+            <w:tcW w:w="2430" w:type="dxa"/>
+          </w:tcPr>
+          <w:p>
+            <w:pPr>
+              <w:jc w:val="both"/>
+              <w:cnfStyle w:val="000000100000" w:firstRow="0" w:lastRow="0" w:firstColumn="0" w:lastColumn="0" w:oddVBand="0" w:evenVBand="0" w:oddHBand="1" w:evenHBand="0" w:firstRowFirstColumn="0" w:firstRowLastColumn="0" w:lastRowFirstColumn="0" w:lastRowLastColumn="0"/>
+              <w:rPr>
+                <w:rFonts w:ascii="Arial" w:hAnsi="Arial" w:cs="Arial"/>
+              </w:rPr>
+            </w:pPr>
+          </w:p>
+        </w:tc>
+      </w:tr>
+      <w:tr>
+        <w:tc>
+          <w:tcPr>
+            <w:cnfStyle w:val="001000000000" w:firstRow="0" w:lastRow="0" w:firstColumn="1" w:lastColumn="0" w:oddVBand="0" w:evenVBand="0" w:oddHBand="0" w:evenHBand="0" w:firstRowFirstColumn="0" w:firstRowLastColumn="0" w:lastRowFirstColumn="0" w:lastRowLastColumn="0"/>
+            <w:tcW w:w="540" w:type="dxa"/>
+          </w:tcPr>
+          <w:p>
+            <w:pPr>
+              <w:jc w:val="both"/>
+              <w:rPr>
+                <w:rFonts w:ascii="Arial" w:hAnsi="Arial" w:cs="Arial"/>
+              </w:rPr>
+            </w:pPr>
+          </w:p>
+        </w:tc>
+        <w:tc>
+          <w:tcPr>
+            <w:tcW w:w="1170" w:type="dxa"/>
+          </w:tcPr>
+          <w:p>
+            <w:pPr>
+              <w:jc w:val="both"/>
+              <w:cnfStyle w:val="000000000000" w:firstRow="0" w:lastRow="0" w:firstColumn="0" w:lastColumn="0" w:oddVBand="0" w:evenVBand="0" w:oddHBand="0" w:evenHBand="0" w:firstRowFirstColumn="0" w:firstRowLastColumn="0" w:lastRowFirstColumn="0" w:lastRowLastColumn="0"/>
+              <w:rPr>
+                <w:rFonts w:ascii="Arial" w:hAnsi="Arial" w:cs="Arial"/>
+              </w:rPr>
+            </w:pPr>
+            <w:r>
+              <w:rPr>
+                <w:rFonts w:ascii="Arial" w:hAnsi="Arial" w:cs="Arial"/>
+              </w:rPr>
+              <w:t>BR-0</w:t>
+            </w:r>
+            <w:r>
+              <w:rPr>
+                <w:rFonts w:ascii="Arial" w:hAnsi="Arial" w:cs="Arial"/>
+              </w:rPr>
+              <w:t>8</w:t>
+            </w:r>
+          </w:p>
+        </w:tc>
+        <w:tc>
+          <w:tcPr>
+            <w:tcW w:w="3510" w:type="dxa"/>
+          </w:tcPr>
+          <w:p>
+            <w:pPr>
+              <w:jc w:val="both"/>
+              <w:cnfStyle w:val="000000000000" w:firstRow="0" w:lastRow="0" w:firstColumn="0" w:lastColumn="0" w:oddVBand="0" w:evenVBand="0" w:oddHBand="0" w:evenHBand="0" w:firstRowFirstColumn="0" w:firstRowLastColumn="0" w:lastRowFirstColumn="0" w:lastRowLastColumn="0"/>
+              <w:rPr>
+                <w:rFonts w:ascii="Arial" w:hAnsi="Arial" w:cs="Arial"/>
+              </w:rPr>
+            </w:pPr>
+          </w:p>
+        </w:tc>
+        <w:tc>
+          <w:tcPr>
+            <w:tcW w:w="2250" w:type="dxa"/>
+          </w:tcPr>
+          <w:p>
+            <w:pPr>
+              <w:jc w:val="both"/>
+              <w:cnfStyle w:val="000000000000" w:firstRow="0" w:lastRow="0" w:firstColumn="0" w:lastColumn="0" w:oddVBand="0" w:evenVBand="0" w:oddHBand="0" w:evenHBand="0" w:firstRowFirstColumn="0" w:firstRowLastColumn="0" w:lastRowFirstColumn="0" w:lastRowLastColumn="0"/>
+              <w:rPr>
+                <w:rFonts w:ascii="Arial" w:hAnsi="Arial" w:cs="Arial"/>
+              </w:rPr>
+            </w:pPr>
+          </w:p>
+        </w:tc>
+        <w:tc>
+          <w:tcPr>
+            <w:tcW w:w="2430" w:type="dxa"/>
+          </w:tcPr>
+          <w:p>
+            <w:pPr>
+              <w:jc w:val="both"/>
+              <w:cnfStyle w:val="000000000000" w:firstRow="0" w:lastRow="0" w:firstColumn="0" w:lastColumn="0" w:oddVBand="0" w:evenVBand="0" w:oddHBand="0" w:evenHBand="0" w:firstRowFirstColumn="0" w:firstRowLastColumn="0" w:lastRowFirstColumn="0" w:lastRowLastColumn="0"/>
+              <w:rPr>
+                <w:rFonts w:ascii="Arial" w:hAnsi="Arial" w:cs="Arial"/>
+              </w:rPr>
+            </w:pPr>
+          </w:p>
+        </w:tc>
+        <w:tc>
+          <w:tcPr>
+            <w:tcW w:w="2430" w:type="dxa"/>
+          </w:tcPr>
+          <w:p>
+            <w:pPr>
+              <w:jc w:val="both"/>
+              <w:cnfStyle w:val="000000000000" w:firstRow="0" w:lastRow="0" w:firstColumn="0" w:lastColumn="0" w:oddVBand="0" w:evenVBand="0" w:oddHBand="0" w:evenHBand="0" w:firstRowFirstColumn="0" w:firstRowLastColumn="0" w:lastRowFirstColumn="0" w:lastRowLastColumn="0"/>
+              <w:rPr>
+                <w:rFonts w:ascii="Arial" w:hAnsi="Arial" w:cs="Arial"/>
+              </w:rPr>
+            </w:pPr>
+          </w:p>
+        </w:tc>
+      </w:tr>
+      <w:tr>
+        <w:trPr>
+          <w:cnfStyle w:val="000000100000" w:firstRow="0" w:lastRow="0" w:firstColumn="0" w:lastColumn="0" w:oddVBand="0" w:evenVBand="0" w:oddHBand="1" w:evenHBand="0" w:firstRowFirstColumn="0" w:firstRowLastColumn="0" w:lastRowFirstColumn="0" w:lastRowLastColumn="0"/>
+        </w:trPr>
+        <w:tc>
+          <w:tcPr>
+            <w:cnfStyle w:val="001000000000" w:firstRow="0" w:lastRow="0" w:firstColumn="1" w:lastColumn="0" w:oddVBand="0" w:evenVBand="0" w:oddHBand="0" w:evenHBand="0" w:firstRowFirstColumn="0" w:firstRowLastColumn="0" w:lastRowFirstColumn="0" w:lastRowLastColumn="0"/>
+            <w:tcW w:w="540" w:type="dxa"/>
+          </w:tcPr>
+          <w:p>
+            <w:pPr>
+              <w:jc w:val="both"/>
+              <w:rPr>
+                <w:rFonts w:ascii="Arial" w:hAnsi="Arial" w:cs="Arial"/>
+              </w:rPr>
+            </w:pPr>
+          </w:p>
+        </w:tc>
+        <w:tc>
+          <w:tcPr>
+            <w:tcW w:w="1170" w:type="dxa"/>
+          </w:tcPr>
+          <w:p>
+            <w:pPr>
+              <w:jc w:val="both"/>
+              <w:cnfStyle w:val="000000100000" w:firstRow="0" w:lastRow="0" w:firstColumn="0" w:lastColumn="0" w:oddVBand="0" w:evenVBand="0" w:oddHBand="1" w:evenHBand="0" w:firstRowFirstColumn="0" w:firstRowLastColumn="0" w:lastRowFirstColumn="0" w:lastRowLastColumn="0"/>
+              <w:rPr>
+                <w:rFonts w:ascii="Arial" w:hAnsi="Arial" w:cs="Arial"/>
+              </w:rPr>
+            </w:pPr>
+            <w:r>
+              <w:rPr>
+                <w:rFonts w:ascii="Arial" w:hAnsi="Arial" w:cs="Arial"/>
+              </w:rPr>
+              <w:t>BR-0</w:t>
+            </w:r>
+            <w:r>
+              <w:rPr>
+                <w:rFonts w:ascii="Arial" w:hAnsi="Arial" w:cs="Arial"/>
+              </w:rPr>
+              <w:t>9</w:t>
+            </w:r>
+          </w:p>
+        </w:tc>
+        <w:tc>
+          <w:tcPr>
+            <w:tcW w:w="3510" w:type="dxa"/>
+          </w:tcPr>
+          <w:p>
+            <w:pPr>
+              <w:jc w:val="both"/>
+              <w:cnfStyle w:val="000000100000" w:firstRow="0" w:lastRow="0" w:firstColumn="0" w:lastColumn="0" w:oddVBand="0" w:evenVBand="0" w:oddHBand="1" w:evenHBand="0" w:firstRowFirstColumn="0" w:firstRowLastColumn="0" w:lastRowFirstColumn="0" w:lastRowLastColumn="0"/>
+              <w:rPr>
+                <w:rFonts w:ascii="Arial" w:hAnsi="Arial" w:cs="Arial"/>
+              </w:rPr>
+            </w:pPr>
+          </w:p>
+        </w:tc>
+        <w:tc>
+          <w:tcPr>
+            <w:tcW w:w="2250" w:type="dxa"/>
+          </w:tcPr>
+          <w:p>
+            <w:pPr>
+              <w:jc w:val="both"/>
+              <w:cnfStyle w:val="000000100000" w:firstRow="0" w:lastRow="0" w:firstColumn="0" w:lastColumn="0" w:oddVBand="0" w:evenVBand="0" w:oddHBand="1" w:evenHBand="0" w:firstRowFirstColumn="0" w:firstRowLastColumn="0" w:lastRowFirstColumn="0" w:lastRowLastColumn="0"/>
+              <w:rPr>
+                <w:rFonts w:ascii="Arial" w:hAnsi="Arial" w:cs="Arial"/>
+              </w:rPr>
+            </w:pPr>
+          </w:p>
+        </w:tc>
+        <w:tc>
+          <w:tcPr>
+            <w:tcW w:w="2430" w:type="dxa"/>
+          </w:tcPr>
+          <w:p>
+            <w:pPr>
+              <w:jc w:val="both"/>
+              <w:cnfStyle w:val="000000100000" w:firstRow="0" w:lastRow="0" w:firstColumn="0" w:lastColumn="0" w:oddVBand="0" w:evenVBand="0" w:oddHBand="1" w:evenHBand="0" w:firstRowFirstColumn="0" w:firstRowLastColumn="0" w:lastRowFirstColumn="0" w:lastRowLastColumn="0"/>
+              <w:rPr>
+                <w:rFonts w:ascii="Arial" w:hAnsi="Arial" w:cs="Arial"/>
+              </w:rPr>
+            </w:pPr>
+          </w:p>
+        </w:tc>
+        <w:tc>
+          <w:tcPr>
+            <w:tcW w:w="2430" w:type="dxa"/>
+          </w:tcPr>
+          <w:p>
+            <w:pPr>
+              <w:jc w:val="both"/>
+              <w:cnfStyle w:val="000000100000" w:firstRow="0" w:lastRow="0" w:firstColumn="0" w:lastColumn="0" w:oddVBand="0" w:evenVBand="0" w:oddHBand="1" w:evenHBand="0" w:firstRowFirstColumn="0" w:firstRowLastColumn="0" w:lastRowFirstColumn="0" w:lastRowLastColumn="0"/>
+              <w:rPr>
+                <w:rFonts w:ascii="Arial" w:hAnsi="Arial" w:cs="Arial"/>
+              </w:rPr>
+            </w:pPr>
+          </w:p>
+        </w:tc>
+      </w:tr>
+      <w:tr>
+        <w:tc>
+          <w:tcPr>
+            <w:cnfStyle w:val="001000000000" w:firstRow="0" w:lastRow="0" w:firstColumn="1" w:lastColumn="0" w:oddVBand="0" w:evenVBand="0" w:oddHBand="0" w:evenHBand="0" w:firstRowFirstColumn="0" w:firstRowLastColumn="0" w:lastRowFirstColumn="0" w:lastRowLastColumn="0"/>
+            <w:tcW w:w="540" w:type="dxa"/>
+          </w:tcPr>
+          <w:p>
+            <w:pPr>
+              <w:jc w:val="both"/>
+              <w:rPr>
+                <w:rFonts w:ascii="Arial" w:hAnsi="Arial" w:cs="Arial"/>
+              </w:rPr>
+            </w:pPr>
+          </w:p>
+        </w:tc>
+        <w:tc>
+          <w:tcPr>
+            <w:tcW w:w="1170" w:type="dxa"/>
+          </w:tcPr>
+          <w:p>
+            <w:pPr>
+              <w:jc w:val="both"/>
+              <w:cnfStyle w:val="000000000000" w:firstRow="0" w:lastRow="0" w:firstColumn="0" w:lastColumn="0" w:oddVBand="0" w:evenVBand="0" w:oddHBand="0" w:evenHBand="0" w:firstRowFirstColumn="0" w:firstRowLastColumn="0" w:lastRowFirstColumn="0" w:lastRowLastColumn="0"/>
+              <w:rPr>
+                <w:rFonts w:ascii="Arial" w:hAnsi="Arial" w:cs="Arial"/>
+              </w:rPr>
+            </w:pPr>
+            <w:r>
+              <w:rPr>
+                <w:rFonts w:ascii="Arial" w:hAnsi="Arial" w:cs="Arial"/>
+              </w:rPr>
+              <w:t>BR-</w:t>
+            </w:r>
+            <w:r>
+              <w:rPr>
+                <w:rFonts w:ascii="Arial" w:hAnsi="Arial" w:cs="Arial"/>
+              </w:rPr>
+              <w:t>10</w:t>
+            </w:r>
+          </w:p>
+        </w:tc>
+        <w:tc>
+          <w:tcPr>
+            <w:tcW w:w="3510" w:type="dxa"/>
+          </w:tcPr>
+          <w:p>
+            <w:pPr>
+              <w:jc w:val="both"/>
+              <w:cnfStyle w:val="000000000000" w:firstRow="0" w:lastRow="0" w:firstColumn="0" w:lastColumn="0" w:oddVBand="0" w:evenVBand="0" w:oddHBand="0" w:evenHBand="0" w:firstRowFirstColumn="0" w:firstRowLastColumn="0" w:lastRowFirstColumn="0" w:lastRowLastColumn="0"/>
+              <w:rPr>
+                <w:rFonts w:ascii="Arial" w:hAnsi="Arial" w:cs="Arial"/>
+              </w:rPr>
+            </w:pPr>
+          </w:p>
+        </w:tc>
+        <w:tc>
+          <w:tcPr>
+            <w:tcW w:w="2250" w:type="dxa"/>
+          </w:tcPr>
+          <w:p>
+            <w:pPr>
+              <w:jc w:val="both"/>
+              <w:cnfStyle w:val="000000000000" w:firstRow="0" w:lastRow="0" w:firstColumn="0" w:lastColumn="0" w:oddVBand="0" w:evenVBand="0" w:oddHBand="0" w:evenHBand="0" w:firstRowFirstColumn="0" w:firstRowLastColumn="0" w:lastRowFirstColumn="0" w:lastRowLastColumn="0"/>
+              <w:rPr>
+                <w:rFonts w:ascii="Arial" w:hAnsi="Arial" w:cs="Arial"/>
+              </w:rPr>
+            </w:pPr>
+          </w:p>
+        </w:tc>
+        <w:tc>
+          <w:tcPr>
+            <w:tcW w:w="2430" w:type="dxa"/>
+          </w:tcPr>
+          <w:p>
+            <w:pPr>
+              <w:jc w:val="both"/>
+              <w:cnfStyle w:val="000000000000" w:firstRow="0" w:lastRow="0" w:firstColumn="0" w:lastColumn="0" w:oddVBand="0" w:evenVBand="0" w:oddHBand="0" w:evenHBand="0" w:firstRowFirstColumn="0" w:firstRowLastColumn="0" w:lastRowFirstColumn="0" w:lastRowLastColumn="0"/>
+              <w:rPr>
+                <w:rFonts w:ascii="Arial" w:hAnsi="Arial" w:cs="Arial"/>
+              </w:rPr>
+            </w:pPr>
+          </w:p>
+        </w:tc>
+        <w:tc>
+          <w:tcPr>
+            <w:tcW w:w="2430" w:type="dxa"/>
+          </w:tcPr>
+          <w:p>
+            <w:pPr>
+              <w:jc w:val="both"/>
+              <w:cnfStyle w:val="000000000000" w:firstRow="0" w:lastRow="0" w:firstColumn="0" w:lastColumn="0" w:oddVBand="0" w:evenVBand="0" w:oddHBand="0" w:evenHBand="0" w:firstRowFirstColumn="0" w:firstRowLastColumn="0" w:lastRowFirstColumn="0" w:lastRowLastColumn="0"/>
+              <w:rPr>
+                <w:rFonts w:ascii="Arial" w:hAnsi="Arial" w:cs="Arial"/>
+              </w:rPr>
+            </w:pPr>
+          </w:p>
+        </w:tc>
+      </w:tr>
+      <w:tr>
+        <w:trPr>
+          <w:cnfStyle w:val="000000100000" w:firstRow="0" w:lastRow="0" w:firstColumn="0" w:lastColumn="0" w:oddVBand="0" w:evenVBand="0" w:oddHBand="1" w:evenHBand="0" w:firstRowFirstColumn="0" w:firstRowLastColumn="0" w:lastRowFirstColumn="0" w:lastRowLastColumn="0"/>
+        </w:trPr>
+        <w:tc>
+          <w:tcPr>
+            <w:cnfStyle w:val="001000000000" w:firstRow="0" w:lastRow="0" w:firstColumn="1" w:lastColumn="0" w:oddVBand="0" w:evenVBand="0" w:oddHBand="0" w:evenHBand="0" w:firstRowFirstColumn="0" w:firstRowLastColumn="0" w:lastRowFirstColumn="0" w:lastRowLastColumn="0"/>
+            <w:tcW w:w="540" w:type="dxa"/>
+          </w:tcPr>
+          <w:p>
+            <w:pPr>
+              <w:jc w:val="both"/>
+              <w:rPr>
+                <w:rFonts w:ascii="Arial" w:hAnsi="Arial" w:cs="Arial"/>
+              </w:rPr>
+            </w:pPr>
+          </w:p>
+        </w:tc>
+        <w:tc>
+          <w:tcPr>
+            <w:tcW w:w="1170" w:type="dxa"/>
+          </w:tcPr>
+          <w:p>
+            <w:pPr>
+              <w:jc w:val="both"/>
+              <w:cnfStyle w:val="000000100000" w:firstRow="0" w:lastRow="0" w:firstColumn="0" w:lastColumn="0" w:oddVBand="0" w:evenVBand="0" w:oddHBand="1" w:evenHBand="0" w:firstRowFirstColumn="0" w:firstRowLastColumn="0" w:lastRowFirstColumn="0" w:lastRowLastColumn="0"/>
+              <w:rPr>
+                <w:rFonts w:ascii="Arial" w:hAnsi="Arial" w:cs="Arial"/>
+              </w:rPr>
+            </w:pPr>
+            <w:r>
+              <w:rPr>
+                <w:rFonts w:ascii="Arial" w:hAnsi="Arial" w:cs="Arial"/>
+              </w:rPr>
+              <w:t>BR-</w:t>
+            </w:r>
+            <w:r>
+              <w:rPr>
+                <w:rFonts w:ascii="Arial" w:hAnsi="Arial" w:cs="Arial"/>
+              </w:rPr>
+              <w:t>11</w:t>
+            </w:r>
+          </w:p>
+        </w:tc>
+        <w:tc>
+          <w:tcPr>
+            <w:tcW w:w="3510" w:type="dxa"/>
+          </w:tcPr>
+          <w:p>
+            <w:pPr>
+              <w:jc w:val="both"/>
+              <w:cnfStyle w:val="000000100000" w:firstRow="0" w:lastRow="0" w:firstColumn="0" w:lastColumn="0" w:oddVBand="0" w:evenVBand="0" w:oddHBand="1" w:evenHBand="0" w:firstRowFirstColumn="0" w:firstRowLastColumn="0" w:lastRowFirstColumn="0" w:lastRowLastColumn="0"/>
+              <w:rPr>
+                <w:rFonts w:ascii="Arial" w:hAnsi="Arial" w:cs="Arial"/>
+              </w:rPr>
+            </w:pPr>
+          </w:p>
+        </w:tc>
+        <w:tc>
+          <w:tcPr>
+            <w:tcW w:w="2250" w:type="dxa"/>
+          </w:tcPr>
+          <w:p>
+            <w:pPr>
+              <w:jc w:val="both"/>
+              <w:cnfStyle w:val="000000100000" w:firstRow="0" w:lastRow="0" w:firstColumn="0" w:lastColumn="0" w:oddVBand="0" w:evenVBand="0" w:oddHBand="1" w:evenHBand="0" w:firstRowFirstColumn="0" w:firstRowLastColumn="0" w:lastRowFirstColumn="0" w:lastRowLastColumn="0"/>
+              <w:rPr>
+                <w:rFonts w:ascii="Arial" w:hAnsi="Arial" w:cs="Arial"/>
+              </w:rPr>
+            </w:pPr>
+          </w:p>
+        </w:tc>
+        <w:tc>
+          <w:tcPr>
+            <w:tcW w:w="2430" w:type="dxa"/>
+          </w:tcPr>
+          <w:p>
+            <w:pPr>
+              <w:jc w:val="both"/>
+              <w:cnfStyle w:val="000000100000" w:firstRow="0" w:lastRow="0" w:firstColumn="0" w:lastColumn="0" w:oddVBand="0" w:evenVBand="0" w:oddHBand="1" w:evenHBand="0" w:firstRowFirstColumn="0" w:firstRowLastColumn="0" w:lastRowFirstColumn="0" w:lastRowLastColumn="0"/>
+              <w:rPr>
+                <w:rFonts w:ascii="Arial" w:hAnsi="Arial" w:cs="Arial"/>
+              </w:rPr>
+            </w:pPr>
+          </w:p>
+        </w:tc>
+        <w:tc>
+          <w:tcPr>
+            <w:tcW w:w="2430" w:type="dxa"/>
+          </w:tcPr>
+          <w:p>
+            <w:pPr>
+              <w:jc w:val="both"/>
+              <w:cnfStyle w:val="000000100000" w:firstRow="0" w:lastRow="0" w:firstColumn="0" w:lastColumn="0" w:oddVBand="0" w:evenVBand="0" w:oddHBand="1" w:evenHBand="0" w:firstRowFirstColumn="0" w:firstRowLastColumn="0" w:lastRowFirstColumn="0" w:lastRowLastColumn="0"/>
+              <w:rPr>
+                <w:rFonts w:ascii="Arial" w:hAnsi="Arial" w:cs="Arial"/>
+              </w:rPr>
+            </w:pPr>
+          </w:p>
+        </w:tc>
+      </w:tr>
+      <w:tr>
+        <w:tc>
+          <w:tcPr>
+            <w:cnfStyle w:val="001000000000" w:firstRow="0" w:lastRow="0" w:firstColumn="1" w:lastColumn="0" w:oddVBand="0" w:evenVBand="0" w:oddHBand="0" w:evenHBand="0" w:firstRowFirstColumn="0" w:firstRowLastColumn="0" w:lastRowFirstColumn="0" w:lastRowLastColumn="0"/>
+            <w:tcW w:w="540" w:type="dxa"/>
+          </w:tcPr>
+          <w:p>
+            <w:pPr>
+              <w:jc w:val="both"/>
+              <w:rPr>
+                <w:rFonts w:ascii="Arial" w:hAnsi="Arial" w:cs="Arial"/>
+              </w:rPr>
+            </w:pPr>
+          </w:p>
+        </w:tc>
+        <w:tc>
+          <w:tcPr>
+            <w:tcW w:w="1170" w:type="dxa"/>
+          </w:tcPr>
+          <w:p>
+            <w:pPr>
+              <w:jc w:val="both"/>
+              <w:cnfStyle w:val="000000000000" w:firstRow="0" w:lastRow="0" w:firstColumn="0" w:lastColumn="0" w:oddVBand="0" w:evenVBand="0" w:oddHBand="0" w:evenHBand="0" w:firstRowFirstColumn="0" w:firstRowLastColumn="0" w:lastRowFirstColumn="0" w:lastRowLastColumn="0"/>
+              <w:rPr>
+                <w:rFonts w:ascii="Arial" w:hAnsi="Arial" w:cs="Arial"/>
+              </w:rPr>
+            </w:pPr>
+            <w:r>
+              <w:rPr>
+                <w:rFonts w:ascii="Arial" w:hAnsi="Arial" w:cs="Arial"/>
+              </w:rPr>
+              <w:t>BR-</w:t>
+            </w:r>
+            <w:r>
+              <w:rPr>
+                <w:rFonts w:ascii="Arial" w:hAnsi="Arial" w:cs="Arial"/>
+              </w:rPr>
+              <w:t>12</w:t>
+            </w:r>
+          </w:p>
+        </w:tc>
+        <w:tc>
+          <w:tcPr>
+            <w:tcW w:w="3510" w:type="dxa"/>
+          </w:tcPr>
+          <w:p>
+            <w:pPr>
+              <w:jc w:val="both"/>
+              <w:cnfStyle w:val="000000000000" w:firstRow="0" w:lastRow="0" w:firstColumn="0" w:lastColumn="0" w:oddVBand="0" w:evenVBand="0" w:oddHBand="0" w:evenHBand="0" w:firstRowFirstColumn="0" w:firstRowLastColumn="0" w:lastRowFirstColumn="0" w:lastRowLastColumn="0"/>
+              <w:rPr>
+                <w:rFonts w:ascii="Arial" w:hAnsi="Arial" w:cs="Arial"/>
+              </w:rPr>
+            </w:pPr>
+          </w:p>
+        </w:tc>
+        <w:tc>
+          <w:tcPr>
+            <w:tcW w:w="2250" w:type="dxa"/>
+          </w:tcPr>
+          <w:p>
+            <w:pPr>
+              <w:jc w:val="both"/>
+              <w:cnfStyle w:val="000000000000" w:firstRow="0" w:lastRow="0" w:firstColumn="0" w:lastColumn="0" w:oddVBand="0" w:evenVBand="0" w:oddHBand="0" w:evenHBand="0" w:firstRowFirstColumn="0" w:firstRowLastColumn="0" w:lastRowFirstColumn="0" w:lastRowLastColumn="0"/>
+              <w:rPr>
+                <w:rFonts w:ascii="Arial" w:hAnsi="Arial" w:cs="Arial"/>
+              </w:rPr>
+            </w:pPr>
+          </w:p>
+        </w:tc>
+        <w:tc>
+          <w:tcPr>
+            <w:tcW w:w="2430" w:type="dxa"/>
+          </w:tcPr>
+          <w:p>
+            <w:pPr>
+              <w:jc w:val="both"/>
+              <w:cnfStyle w:val="000000000000" w:firstRow="0" w:lastRow="0" w:firstColumn="0" w:lastColumn="0" w:oddVBand="0" w:evenVBand="0" w:oddHBand="0" w:evenHBand="0" w:firstRowFirstColumn="0" w:firstRowLastColumn="0" w:lastRowFirstColumn="0" w:lastRowLastColumn="0"/>
+              <w:rPr>
+                <w:rFonts w:ascii="Arial" w:hAnsi="Arial" w:cs="Arial"/>
+              </w:rPr>
+            </w:pPr>
+          </w:p>
+        </w:tc>
+        <w:tc>
+          <w:tcPr>
+            <w:tcW w:w="2430" w:type="dxa"/>
+          </w:tcPr>
+          <w:p>
+            <w:pPr>
+              <w:jc w:val="both"/>
+              <w:cnfStyle w:val="000000000000" w:firstRow="0" w:lastRow="0" w:firstColumn="0" w:lastColumn="0" w:oddVBand="0" w:evenVBand="0" w:oddHBand="0" w:evenHBand="0" w:firstRowFirstColumn="0" w:firstRowLastColumn="0" w:lastRowFirstColumn="0" w:lastRowLastColumn="0"/>
+              <w:rPr>
+                <w:rFonts w:ascii="Arial" w:hAnsi="Arial" w:cs="Arial"/>
+              </w:rPr>
+            </w:pPr>
           </w:p>
         </w:tc>
       </w:tr>
@@ -1741,6 +2727,7 @@
           <w:b/>
           <w:bCs/>
         </w:rPr>
+        <w:lastRenderedPageBreak/>
         <w:t>User Management</w:t>
       </w:r>
     </w:p>
@@ -11960,7 +12947,6 @@
   <w:style w:type="character" w:default="1" w:styleId="DefaultParagraphFont">
     <w:name w:val="Default Paragraph Font"/>
     <w:uiPriority w:val="1"/>
-    <w:semiHidden/>
     <w:unhideWhenUsed/>
   </w:style>
   <w:style w:type="table" w:default="1" w:styleId="TableNormal">
@@ -12979,7 +13965,6 @@
     <w:rsid w:val="004C2116"/>
     <w:rsid w:val="004D28FB"/>
     <w:rsid w:val="004E2139"/>
-    <w:rsid w:val="004F1D3F"/>
     <w:rsid w:val="00511296"/>
     <w:rsid w:val="005433E5"/>
     <w:rsid w:val="00587AF7"/>
@@ -12989,6 +13974,7 @@
     <w:rsid w:val="0061242D"/>
     <w:rsid w:val="006259AE"/>
     <w:rsid w:val="00647597"/>
+    <w:rsid w:val="006A7455"/>
     <w:rsid w:val="006D3AA8"/>
     <w:rsid w:val="006D5EC0"/>
     <w:rsid w:val="006F4A14"/>

</xml_diff>

<commit_message>
Update 04 - Requirement Traceability Matrix (RTM)
</commit_message>
<xml_diff>
--- a/02 - LMS-SysCollege/03 - Documents/04 - Requirement Traceability Matrix (RTM).docx
+++ b/02 - LMS-SysCollege/03 - Documents/04 - Requirement Traceability Matrix (RTM).docx
@@ -1146,15 +1146,16 @@
           <w:rFonts w:ascii="Arial" w:hAnsi="Arial" w:cs="Arial"/>
         </w:rPr>
         <w:sectPr>
-          <w:headerReference w:type="default" r:id="rId9"/>
-          <w:footerReference w:type="default" r:id="rId10"/>
-          <w:headerReference w:type="first" r:id="rId11"/>
-          <w:footerReference w:type="first" r:id="rId12"/>
+          <w:headerReference w:type="even" r:id="rId9"/>
+          <w:headerReference w:type="default" r:id="rId10"/>
+          <w:footerReference w:type="even" r:id="rId11"/>
+          <w:footerReference w:type="default" r:id="rId12"/>
+          <w:headerReference w:type="first" r:id="rId13"/>
+          <w:footerReference w:type="first" r:id="rId14"/>
           <w:pgSz w:w="11906" w:h="16838" w:code="9"/>
           <w:pgMar w:top="1440" w:right="1440" w:bottom="1440" w:left="1440" w:header="720" w:footer="432" w:gutter="0"/>
           <w:pgNumType w:start="0"/>
           <w:cols w:space="720"/>
-          <w:titlePg/>
           <w:docGrid w:linePitch="360"/>
         </w:sectPr>
       </w:pPr>
@@ -2094,6 +2095,7 @@
           <w:szCs w:val="28"/>
         </w:rPr>
         <w:sectPr>
+          <w:headerReference w:type="first" r:id="rId15"/>
           <w:pgSz w:w="16838" w:h="11906" w:orient="landscape" w:code="9"/>
           <w:pgMar w:top="1440" w:right="1440" w:bottom="1440" w:left="1440" w:header="720" w:footer="432" w:gutter="0"/>
           <w:pgNumType w:start="0"/>
@@ -2458,13 +2460,7 @@
               <w:rPr>
                 <w:rFonts w:ascii="Arial" w:hAnsi="Arial" w:cs="Arial"/>
               </w:rPr>
-              <w:t>BR-0</w:t>
-            </w:r>
-            <w:r>
-              <w:rPr>
-                <w:rFonts w:ascii="Arial" w:hAnsi="Arial" w:cs="Arial"/>
-              </w:rPr>
-              <w:t>2</w:t>
+              <w:t>BR-02</w:t>
             </w:r>
           </w:p>
         </w:tc>
@@ -2583,13 +2579,7 @@
               <w:rPr>
                 <w:rFonts w:ascii="Arial" w:hAnsi="Arial" w:cs="Arial"/>
               </w:rPr>
-              <w:t>BR-0</w:t>
-            </w:r>
-            <w:r>
-              <w:rPr>
-                <w:rFonts w:ascii="Arial" w:hAnsi="Arial" w:cs="Arial"/>
-              </w:rPr>
-              <w:t>3</w:t>
+              <w:t>BR-03</w:t>
             </w:r>
           </w:p>
         </w:tc>
@@ -2705,13 +2695,7 @@
               <w:rPr>
                 <w:rFonts w:ascii="Arial" w:hAnsi="Arial" w:cs="Arial"/>
               </w:rPr>
-              <w:t>BR-0</w:t>
-            </w:r>
-            <w:r>
-              <w:rPr>
-                <w:rFonts w:ascii="Arial" w:hAnsi="Arial" w:cs="Arial"/>
-              </w:rPr>
-              <w:t>4</w:t>
+              <w:t>BR-04</w:t>
             </w:r>
           </w:p>
         </w:tc>
@@ -2830,13 +2814,7 @@
               <w:rPr>
                 <w:rFonts w:ascii="Arial" w:hAnsi="Arial" w:cs="Arial"/>
               </w:rPr>
-              <w:t>BR-0</w:t>
-            </w:r>
-            <w:r>
-              <w:rPr>
-                <w:rFonts w:ascii="Arial" w:hAnsi="Arial" w:cs="Arial"/>
-              </w:rPr>
-              <w:t>5</w:t>
+              <w:t>BR-05</w:t>
             </w:r>
           </w:p>
         </w:tc>
@@ -2952,13 +2930,7 @@
               <w:rPr>
                 <w:rFonts w:ascii="Arial" w:hAnsi="Arial" w:cs="Arial"/>
               </w:rPr>
-              <w:t>BR-0</w:t>
-            </w:r>
-            <w:r>
-              <w:rPr>
-                <w:rFonts w:ascii="Arial" w:hAnsi="Arial" w:cs="Arial"/>
-              </w:rPr>
-              <w:t>6</w:t>
+              <w:t>BR-06</w:t>
             </w:r>
           </w:p>
         </w:tc>
@@ -3077,13 +3049,7 @@
               <w:rPr>
                 <w:rFonts w:ascii="Arial" w:hAnsi="Arial" w:cs="Arial"/>
               </w:rPr>
-              <w:t>BR-0</w:t>
-            </w:r>
-            <w:r>
-              <w:rPr>
-                <w:rFonts w:ascii="Arial" w:hAnsi="Arial" w:cs="Arial"/>
-              </w:rPr>
-              <w:t>7</w:t>
+              <w:t>BR-07</w:t>
             </w:r>
           </w:p>
         </w:tc>
@@ -3199,13 +3165,7 @@
               <w:rPr>
                 <w:rFonts w:ascii="Arial" w:hAnsi="Arial" w:cs="Arial"/>
               </w:rPr>
-              <w:t>BR-0</w:t>
-            </w:r>
-            <w:r>
-              <w:rPr>
-                <w:rFonts w:ascii="Arial" w:hAnsi="Arial" w:cs="Arial"/>
-              </w:rPr>
-              <w:t>8</w:t>
+              <w:t>BR-08</w:t>
             </w:r>
           </w:p>
         </w:tc>
@@ -3379,7 +3339,7 @@
       </w:pPr>
     </w:p>
     <w:sectPr>
-      <w:footerReference w:type="first" r:id="rId13"/>
+      <w:footerReference w:type="first" r:id="rId16"/>
       <w:pgSz w:w="16838" w:h="11906" w:orient="landscape" w:code="9"/>
       <w:pgMar w:top="1440" w:right="1440" w:bottom="1440" w:left="1440" w:header="720" w:footer="432" w:gutter="0"/>
       <w:pgNumType w:start="0"/>
@@ -3420,109 +3380,14 @@
 <w:ftr xmlns:wpc="http://schemas.microsoft.com/office/word/2010/wordprocessingCanvas" xmlns:cx="http://schemas.microsoft.com/office/drawing/2014/chartex" xmlns:cx1="http://schemas.microsoft.com/office/drawing/2015/9/8/chartex" xmlns:cx2="http://schemas.microsoft.com/office/drawing/2015/10/21/chartex" xmlns:cx3="http://schemas.microsoft.com/office/drawing/2016/5/9/chartex" xmlns:cx4="http://schemas.microsoft.com/office/drawing/2016/5/10/chartex" xmlns:cx5="http://schemas.microsoft.com/office/drawing/2016/5/11/chartex" xmlns:cx6="http://schemas.microsoft.com/office/drawing/2016/5/12/chartex" xmlns:cx7="http://schemas.microsoft.com/office/drawing/2016/5/13/chartex" xmlns:cx8="http://schemas.microsoft.com/office/drawing/2016/5/14/chartex" xmlns:mc="http://schemas.openxmlformats.org/markup-compatibility/2006" xmlns:aink="http://schemas.microsoft.com/office/drawing/2016/ink" xmlns:am3d="http://schemas.microsoft.com/office/drawing/2017/model3d" xmlns:o="urn:schemas-microsoft-com:office:office" xmlns:oel="http://schemas.microsoft.com/office/2019/extlst" xmlns:r="http://schemas.openxmlformats.org/officeDocument/2006/relationships" xmlns:m="http://schemas.openxmlformats.org/officeDocument/2006/math" xmlns:v="urn:schemas-microsoft-com:vml" xmlns:wp14="http://schemas.microsoft.com/office/word/2010/wordprocessingDrawing" xmlns:wp="http://schemas.openxmlformats.org/drawingml/2006/wordprocessingDrawing" xmlns:w10="urn:schemas-microsoft-com:office:word" xmlns:w="http://schemas.openxmlformats.org/wordprocessingml/2006/main" xmlns:w14="http://schemas.microsoft.com/office/word/2010/wordml" xmlns:w15="http://schemas.microsoft.com/office/word/2012/wordml" xmlns:w16cex="http://schemas.microsoft.com/office/word/2018/wordml/cex" xmlns:w16cid="http://schemas.microsoft.com/office/word/2016/wordml/cid" xmlns:w16="http://schemas.microsoft.com/office/word/2018/wordml" xmlns:w16du="http://schemas.microsoft.com/office/word/2023/wordml/word16du" xmlns:w16sdtdh="http://schemas.microsoft.com/office/word/2020/wordml/sdtdatahash" xmlns:w16sdtfl="http://schemas.microsoft.com/office/word/2024/wordml/sdtformatlock" xmlns:w16se="http://schemas.microsoft.com/office/word/2015/wordml/symex" xmlns:wpg="http://schemas.microsoft.com/office/word/2010/wordprocessingGroup" xmlns:wpi="http://schemas.microsoft.com/office/word/2010/wordprocessingInk" xmlns:wne="http://schemas.microsoft.com/office/word/2006/wordml" xmlns:wps="http://schemas.microsoft.com/office/word/2010/wordprocessingShape" mc:Ignorable="w14 w15 w16se w16cid w16 w16cex w16sdtdh w16sdtfl w16du wp14">
   <w:p>
     <w:pPr>
-      <w:tabs>
-        <w:tab w:val="center" w:pos="4550"/>
-        <w:tab w:val="left" w:pos="5818"/>
-      </w:tabs>
-      <w:ind w:right="260"/>
-      <w:jc w:val="right"/>
-      <w:rPr>
-        <w:rFonts w:ascii="Arial" w:hAnsi="Arial" w:cs="Arial"/>
-        <w:color w:val="222A35" w:themeColor="text2" w:themeShade="80"/>
-      </w:rPr>
+      <w:pStyle w:val="Footer"/>
     </w:pPr>
-    <w:r>
-      <w:rPr>
-        <w:rFonts w:ascii="Arial" w:hAnsi="Arial" w:cs="Arial"/>
-        <w:color w:val="8496B0" w:themeColor="text2" w:themeTint="99"/>
-        <w:spacing w:val="60"/>
-      </w:rPr>
-      <w:t>Page</w:t>
-    </w:r>
-    <w:r>
-      <w:rPr>
-        <w:rFonts w:ascii="Arial" w:hAnsi="Arial" w:cs="Arial"/>
-        <w:color w:val="8496B0" w:themeColor="text2" w:themeTint="99"/>
-      </w:rPr>
-      <w:t xml:space="preserve"> </w:t>
-    </w:r>
-    <w:r>
-      <w:rPr>
-        <w:rFonts w:ascii="Arial" w:hAnsi="Arial" w:cs="Arial"/>
-        <w:color w:val="8496B0" w:themeColor="text2" w:themeTint="99"/>
-      </w:rPr>
-      <w:t>3</w:t>
-    </w:r>
-    <w:r>
-      <w:rPr>
-        <w:rFonts w:ascii="Arial" w:hAnsi="Arial" w:cs="Arial"/>
-        <w:color w:val="323E4F" w:themeColor="text2" w:themeShade="BF"/>
-      </w:rPr>
-      <w:t xml:space="preserve"> | </w:t>
-    </w:r>
-    <w:r>
-      <w:rPr>
-        <w:rFonts w:ascii="Arial" w:hAnsi="Arial" w:cs="Arial"/>
-        <w:color w:val="323E4F" w:themeColor="text2" w:themeShade="BF"/>
-      </w:rPr>
-      <w:t>10</w:t>
-    </w:r>
   </w:p>
 </w:ftr>
 </file>
 
 <file path=word/footer2.xml><?xml version="1.0" encoding="utf-8"?>
 <w:ftr xmlns:wpc="http://schemas.microsoft.com/office/word/2010/wordprocessingCanvas" xmlns:cx="http://schemas.microsoft.com/office/drawing/2014/chartex" xmlns:cx1="http://schemas.microsoft.com/office/drawing/2015/9/8/chartex" xmlns:cx2="http://schemas.microsoft.com/office/drawing/2015/10/21/chartex" xmlns:cx3="http://schemas.microsoft.com/office/drawing/2016/5/9/chartex" xmlns:cx4="http://schemas.microsoft.com/office/drawing/2016/5/10/chartex" xmlns:cx5="http://schemas.microsoft.com/office/drawing/2016/5/11/chartex" xmlns:cx6="http://schemas.microsoft.com/office/drawing/2016/5/12/chartex" xmlns:cx7="http://schemas.microsoft.com/office/drawing/2016/5/13/chartex" xmlns:cx8="http://schemas.microsoft.com/office/drawing/2016/5/14/chartex" xmlns:mc="http://schemas.openxmlformats.org/markup-compatibility/2006" xmlns:aink="http://schemas.microsoft.com/office/drawing/2016/ink" xmlns:am3d="http://schemas.microsoft.com/office/drawing/2017/model3d" xmlns:o="urn:schemas-microsoft-com:office:office" xmlns:oel="http://schemas.microsoft.com/office/2019/extlst" xmlns:r="http://schemas.openxmlformats.org/officeDocument/2006/relationships" xmlns:m="http://schemas.openxmlformats.org/officeDocument/2006/math" xmlns:v="urn:schemas-microsoft-com:vml" xmlns:wp14="http://schemas.microsoft.com/office/word/2010/wordprocessingDrawing" xmlns:wp="http://schemas.openxmlformats.org/drawingml/2006/wordprocessingDrawing" xmlns:w10="urn:schemas-microsoft-com:office:word" xmlns:w="http://schemas.openxmlformats.org/wordprocessingml/2006/main" xmlns:w14="http://schemas.microsoft.com/office/word/2010/wordml" xmlns:w15="http://schemas.microsoft.com/office/word/2012/wordml" xmlns:w16cex="http://schemas.microsoft.com/office/word/2018/wordml/cex" xmlns:w16cid="http://schemas.microsoft.com/office/word/2016/wordml/cid" xmlns:w16="http://schemas.microsoft.com/office/word/2018/wordml" xmlns:w16du="http://schemas.microsoft.com/office/word/2023/wordml/word16du" xmlns:w16sdtdh="http://schemas.microsoft.com/office/word/2020/wordml/sdtdatahash" xmlns:w16sdtfl="http://schemas.microsoft.com/office/word/2024/wordml/sdtformatlock" xmlns:w16se="http://schemas.microsoft.com/office/word/2015/wordml/symex" xmlns:wpg="http://schemas.microsoft.com/office/word/2010/wordprocessingGroup" xmlns:wpi="http://schemas.microsoft.com/office/word/2010/wordprocessingInk" xmlns:wne="http://schemas.microsoft.com/office/word/2006/wordml" xmlns:wps="http://schemas.microsoft.com/office/word/2010/wordprocessingShape" mc:Ignorable="w14 w15 w16se w16cid w16 w16cex w16sdtdh w16sdtfl w16du wp14">
-  <w:p>
-    <w:pPr>
-      <w:tabs>
-        <w:tab w:val="center" w:pos="4550"/>
-        <w:tab w:val="left" w:pos="5818"/>
-      </w:tabs>
-      <w:ind w:right="260"/>
-      <w:jc w:val="right"/>
-      <w:rPr>
-        <w:rFonts w:ascii="Arial" w:hAnsi="Arial" w:cs="Arial"/>
-        <w:color w:val="222A35" w:themeColor="text2" w:themeShade="80"/>
-      </w:rPr>
-    </w:pPr>
-    <w:r>
-      <w:rPr>
-        <w:rFonts w:ascii="Arial" w:hAnsi="Arial" w:cs="Arial"/>
-        <w:color w:val="8496B0" w:themeColor="text2" w:themeTint="99"/>
-        <w:spacing w:val="60"/>
-      </w:rPr>
-      <w:t>Page</w:t>
-    </w:r>
-    <w:r>
-      <w:rPr>
-        <w:rFonts w:ascii="Arial" w:hAnsi="Arial" w:cs="Arial"/>
-        <w:color w:val="8496B0" w:themeColor="text2" w:themeTint="99"/>
-      </w:rPr>
-      <w:t xml:space="preserve"> </w:t>
-    </w:r>
-    <w:r>
-      <w:rPr>
-        <w:rFonts w:ascii="Arial" w:hAnsi="Arial" w:cs="Arial"/>
-        <w:color w:val="8496B0" w:themeColor="text2" w:themeTint="99"/>
-      </w:rPr>
-      <w:t>1</w:t>
-    </w:r>
-    <w:r>
-      <w:rPr>
-        <w:rFonts w:ascii="Arial" w:hAnsi="Arial" w:cs="Arial"/>
-        <w:color w:val="323E4F" w:themeColor="text2" w:themeShade="BF"/>
-      </w:rPr>
-      <w:t xml:space="preserve"> | </w:t>
-    </w:r>
-    <w:r>
-      <w:rPr>
-        <w:rFonts w:ascii="Arial" w:hAnsi="Arial" w:cs="Arial"/>
-        <w:color w:val="323E4F" w:themeColor="text2" w:themeShade="BF"/>
-      </w:rPr>
-      <w:t>10</w:t>
-    </w:r>
-  </w:p>
   <w:p>
     <w:pPr>
       <w:pStyle w:val="Footer"/>
@@ -3566,6 +3431,66 @@
         <w:rFonts w:ascii="Arial" w:hAnsi="Arial" w:cs="Arial"/>
         <w:color w:val="8496B0" w:themeColor="text2" w:themeTint="99"/>
       </w:rPr>
+      <w:t>1</w:t>
+    </w:r>
+    <w:r>
+      <w:rPr>
+        <w:rFonts w:ascii="Arial" w:hAnsi="Arial" w:cs="Arial"/>
+        <w:color w:val="323E4F" w:themeColor="text2" w:themeShade="BF"/>
+      </w:rPr>
+      <w:t xml:space="preserve"> | </w:t>
+    </w:r>
+    <w:r>
+      <w:rPr>
+        <w:rFonts w:ascii="Arial" w:hAnsi="Arial" w:cs="Arial"/>
+        <w:color w:val="323E4F" w:themeColor="text2" w:themeShade="BF"/>
+      </w:rPr>
+      <w:t>10</w:t>
+    </w:r>
+  </w:p>
+  <w:p>
+    <w:pPr>
+      <w:pStyle w:val="Footer"/>
+    </w:pPr>
+  </w:p>
+</w:ftr>
+</file>
+
+<file path=word/footer4.xml><?xml version="1.0" encoding="utf-8"?>
+<w:ftr xmlns:wpc="http://schemas.microsoft.com/office/word/2010/wordprocessingCanvas" xmlns:cx="http://schemas.microsoft.com/office/drawing/2014/chartex" xmlns:cx1="http://schemas.microsoft.com/office/drawing/2015/9/8/chartex" xmlns:cx2="http://schemas.microsoft.com/office/drawing/2015/10/21/chartex" xmlns:cx3="http://schemas.microsoft.com/office/drawing/2016/5/9/chartex" xmlns:cx4="http://schemas.microsoft.com/office/drawing/2016/5/10/chartex" xmlns:cx5="http://schemas.microsoft.com/office/drawing/2016/5/11/chartex" xmlns:cx6="http://schemas.microsoft.com/office/drawing/2016/5/12/chartex" xmlns:cx7="http://schemas.microsoft.com/office/drawing/2016/5/13/chartex" xmlns:cx8="http://schemas.microsoft.com/office/drawing/2016/5/14/chartex" xmlns:mc="http://schemas.openxmlformats.org/markup-compatibility/2006" xmlns:aink="http://schemas.microsoft.com/office/drawing/2016/ink" xmlns:am3d="http://schemas.microsoft.com/office/drawing/2017/model3d" xmlns:o="urn:schemas-microsoft-com:office:office" xmlns:oel="http://schemas.microsoft.com/office/2019/extlst" xmlns:r="http://schemas.openxmlformats.org/officeDocument/2006/relationships" xmlns:m="http://schemas.openxmlformats.org/officeDocument/2006/math" xmlns:v="urn:schemas-microsoft-com:vml" xmlns:wp14="http://schemas.microsoft.com/office/word/2010/wordprocessingDrawing" xmlns:wp="http://schemas.openxmlformats.org/drawingml/2006/wordprocessingDrawing" xmlns:w10="urn:schemas-microsoft-com:office:word" xmlns:w="http://schemas.openxmlformats.org/wordprocessingml/2006/main" xmlns:w14="http://schemas.microsoft.com/office/word/2010/wordml" xmlns:w15="http://schemas.microsoft.com/office/word/2012/wordml" xmlns:w16cex="http://schemas.microsoft.com/office/word/2018/wordml/cex" xmlns:w16cid="http://schemas.microsoft.com/office/word/2016/wordml/cid" xmlns:w16="http://schemas.microsoft.com/office/word/2018/wordml" xmlns:w16du="http://schemas.microsoft.com/office/word/2023/wordml/word16du" xmlns:w16sdtdh="http://schemas.microsoft.com/office/word/2020/wordml/sdtdatahash" xmlns:w16sdtfl="http://schemas.microsoft.com/office/word/2024/wordml/sdtformatlock" xmlns:w16se="http://schemas.microsoft.com/office/word/2015/wordml/symex" xmlns:wpg="http://schemas.microsoft.com/office/word/2010/wordprocessingGroup" xmlns:wpi="http://schemas.microsoft.com/office/word/2010/wordprocessingInk" xmlns:wne="http://schemas.microsoft.com/office/word/2006/wordml" xmlns:wps="http://schemas.microsoft.com/office/word/2010/wordprocessingShape" mc:Ignorable="w14 w15 w16se w16cid w16 w16cex w16sdtdh w16sdtfl w16du wp14">
+  <w:p>
+    <w:pPr>
+      <w:tabs>
+        <w:tab w:val="center" w:pos="4550"/>
+        <w:tab w:val="left" w:pos="5818"/>
+      </w:tabs>
+      <w:ind w:right="260"/>
+      <w:jc w:val="right"/>
+      <w:rPr>
+        <w:rFonts w:ascii="Arial" w:hAnsi="Arial" w:cs="Arial"/>
+        <w:color w:val="222A35" w:themeColor="text2" w:themeShade="80"/>
+      </w:rPr>
+    </w:pPr>
+    <w:r>
+      <w:rPr>
+        <w:rFonts w:ascii="Arial" w:hAnsi="Arial" w:cs="Arial"/>
+        <w:color w:val="8496B0" w:themeColor="text2" w:themeTint="99"/>
+        <w:spacing w:val="60"/>
+      </w:rPr>
+      <w:t>Page</w:t>
+    </w:r>
+    <w:r>
+      <w:rPr>
+        <w:rFonts w:ascii="Arial" w:hAnsi="Arial" w:cs="Arial"/>
+        <w:color w:val="8496B0" w:themeColor="text2" w:themeTint="99"/>
+      </w:rPr>
+      <w:t xml:space="preserve"> </w:t>
+    </w:r>
+    <w:r>
+      <w:rPr>
+        <w:rFonts w:ascii="Arial" w:hAnsi="Arial" w:cs="Arial"/>
+        <w:color w:val="8496B0" w:themeColor="text2" w:themeTint="99"/>
+      </w:rPr>
       <w:t>2</w:t>
     </w:r>
     <w:r>
@@ -3621,6 +3546,29 @@
   <w:p>
     <w:pPr>
       <w:pStyle w:val="Header"/>
+    </w:pPr>
+  </w:p>
+</w:hdr>
+</file>
+
+<file path=word/header2.xml><?xml version="1.0" encoding="utf-8"?>
+<w:hdr xmlns:wpc="http://schemas.microsoft.com/office/word/2010/wordprocessingCanvas" xmlns:cx="http://schemas.microsoft.com/office/drawing/2014/chartex" xmlns:cx1="http://schemas.microsoft.com/office/drawing/2015/9/8/chartex" xmlns:cx2="http://schemas.microsoft.com/office/drawing/2015/10/21/chartex" xmlns:cx3="http://schemas.microsoft.com/office/drawing/2016/5/9/chartex" xmlns:cx4="http://schemas.microsoft.com/office/drawing/2016/5/10/chartex" xmlns:cx5="http://schemas.microsoft.com/office/drawing/2016/5/11/chartex" xmlns:cx6="http://schemas.microsoft.com/office/drawing/2016/5/12/chartex" xmlns:cx7="http://schemas.microsoft.com/office/drawing/2016/5/13/chartex" xmlns:cx8="http://schemas.microsoft.com/office/drawing/2016/5/14/chartex" xmlns:mc="http://schemas.openxmlformats.org/markup-compatibility/2006" xmlns:aink="http://schemas.microsoft.com/office/drawing/2016/ink" xmlns:am3d="http://schemas.microsoft.com/office/drawing/2017/model3d" xmlns:o="urn:schemas-microsoft-com:office:office" xmlns:oel="http://schemas.microsoft.com/office/2019/extlst" xmlns:r="http://schemas.openxmlformats.org/officeDocument/2006/relationships" xmlns:m="http://schemas.openxmlformats.org/officeDocument/2006/math" xmlns:v="urn:schemas-microsoft-com:vml" xmlns:wp14="http://schemas.microsoft.com/office/word/2010/wordprocessingDrawing" xmlns:wp="http://schemas.openxmlformats.org/drawingml/2006/wordprocessingDrawing" xmlns:w10="urn:schemas-microsoft-com:office:word" xmlns:w="http://schemas.openxmlformats.org/wordprocessingml/2006/main" xmlns:w14="http://schemas.microsoft.com/office/word/2010/wordml" xmlns:w15="http://schemas.microsoft.com/office/word/2012/wordml" xmlns:w16cex="http://schemas.microsoft.com/office/word/2018/wordml/cex" xmlns:w16cid="http://schemas.microsoft.com/office/word/2016/wordml/cid" xmlns:w16="http://schemas.microsoft.com/office/word/2018/wordml" xmlns:w16du="http://schemas.microsoft.com/office/word/2023/wordml/word16du" xmlns:w16sdtdh="http://schemas.microsoft.com/office/word/2020/wordml/sdtdatahash" xmlns:w16sdtfl="http://schemas.microsoft.com/office/word/2024/wordml/sdtformatlock" xmlns:w16se="http://schemas.microsoft.com/office/word/2015/wordml/symex" xmlns:wpg="http://schemas.microsoft.com/office/word/2010/wordprocessingGroup" xmlns:wpi="http://schemas.microsoft.com/office/word/2010/wordprocessingInk" xmlns:wne="http://schemas.microsoft.com/office/word/2006/wordml" xmlns:wps="http://schemas.microsoft.com/office/word/2010/wordprocessingShape" mc:Ignorable="w14 w15 w16se w16cid w16 w16cex w16sdtdh w16sdtfl w16du wp14">
+  <w:p>
+    <w:pPr>
+      <w:pStyle w:val="Header"/>
+      <w:rPr>
+        <w:rFonts w:ascii="Arial" w:hAnsi="Arial" w:cs="Arial"/>
+      </w:rPr>
+    </w:pPr>
+  </w:p>
+</w:hdr>
+</file>
+
+<file path=word/header3.xml><?xml version="1.0" encoding="utf-8"?>
+<w:hdr xmlns:wpc="http://schemas.microsoft.com/office/word/2010/wordprocessingCanvas" xmlns:cx="http://schemas.microsoft.com/office/drawing/2014/chartex" xmlns:cx1="http://schemas.microsoft.com/office/drawing/2015/9/8/chartex" xmlns:cx2="http://schemas.microsoft.com/office/drawing/2015/10/21/chartex" xmlns:cx3="http://schemas.microsoft.com/office/drawing/2016/5/9/chartex" xmlns:cx4="http://schemas.microsoft.com/office/drawing/2016/5/10/chartex" xmlns:cx5="http://schemas.microsoft.com/office/drawing/2016/5/11/chartex" xmlns:cx6="http://schemas.microsoft.com/office/drawing/2016/5/12/chartex" xmlns:cx7="http://schemas.microsoft.com/office/drawing/2016/5/13/chartex" xmlns:cx8="http://schemas.microsoft.com/office/drawing/2016/5/14/chartex" xmlns:mc="http://schemas.openxmlformats.org/markup-compatibility/2006" xmlns:aink="http://schemas.microsoft.com/office/drawing/2016/ink" xmlns:am3d="http://schemas.microsoft.com/office/drawing/2017/model3d" xmlns:o="urn:schemas-microsoft-com:office:office" xmlns:oel="http://schemas.microsoft.com/office/2019/extlst" xmlns:r="http://schemas.openxmlformats.org/officeDocument/2006/relationships" xmlns:m="http://schemas.openxmlformats.org/officeDocument/2006/math" xmlns:v="urn:schemas-microsoft-com:vml" xmlns:wp14="http://schemas.microsoft.com/office/word/2010/wordprocessingDrawing" xmlns:wp="http://schemas.openxmlformats.org/drawingml/2006/wordprocessingDrawing" xmlns:w10="urn:schemas-microsoft-com:office:word" xmlns:w="http://schemas.openxmlformats.org/wordprocessingml/2006/main" xmlns:w14="http://schemas.microsoft.com/office/word/2010/wordml" xmlns:w15="http://schemas.microsoft.com/office/word/2012/wordml" xmlns:w16cex="http://schemas.microsoft.com/office/word/2018/wordml/cex" xmlns:w16cid="http://schemas.microsoft.com/office/word/2016/wordml/cid" xmlns:w16="http://schemas.microsoft.com/office/word/2018/wordml" xmlns:w16du="http://schemas.microsoft.com/office/word/2023/wordml/word16du" xmlns:w16sdtdh="http://schemas.microsoft.com/office/word/2020/wordml/sdtdatahash" xmlns:w16sdtfl="http://schemas.microsoft.com/office/word/2024/wordml/sdtformatlock" xmlns:w16se="http://schemas.microsoft.com/office/word/2015/wordml/symex" xmlns:wpg="http://schemas.microsoft.com/office/word/2010/wordprocessingGroup" xmlns:wpi="http://schemas.microsoft.com/office/word/2010/wordprocessingInk" xmlns:wne="http://schemas.microsoft.com/office/word/2006/wordml" xmlns:wps="http://schemas.microsoft.com/office/word/2010/wordprocessingShape" mc:Ignorable="w14 w15 w16se w16cid w16 w16cex w16sdtdh w16sdtfl w16du wp14">
+  <w:p>
+    <w:pPr>
+      <w:pStyle w:val="Header"/>
       <w:pBdr>
         <w:bottom w:val="single" w:sz="4" w:space="8" w:color="4472C4" w:themeColor="accent1"/>
       </w:pBdr>
@@ -3644,9 +3592,9 @@
         </w:rPr>
         <w:alias w:val="Title"/>
         <w:tag w:val=""/>
-        <w:id w:val="942040131"/>
+        <w:id w:val="1430693894"/>
         <w:placeholder>
-          <w:docPart w:val="E1CB627063F84F45BD07763E883BDA87"/>
+          <w:docPart w:val="8BDE58FD3E2849AC88E2E11CC8CCE63E"/>
         </w:placeholder>
         <w:dataBinding w:prefixMappings="xmlns:ns0='http://purl.org/dc/elements/1.1/' xmlns:ns1='http://schemas.openxmlformats.org/package/2006/metadata/core-properties' " w:xpath="/ns1:coreProperties[1]/ns0:title[1]" w:storeItemID="{6C3C8BC8-F283-45AE-878A-BAB7291924A1}"/>
         <w:text/>
@@ -3662,18 +3610,10 @@
       </w:sdtContent>
     </w:sdt>
   </w:p>
-  <w:p>
-    <w:pPr>
-      <w:pStyle w:val="Header"/>
-      <w:rPr>
-        <w:rFonts w:ascii="Arial" w:hAnsi="Arial" w:cs="Arial"/>
-      </w:rPr>
-    </w:pPr>
-  </w:p>
 </w:hdr>
 </file>
 
-<file path=word/header2.xml><?xml version="1.0" encoding="utf-8"?>
+<file path=word/header4.xml><?xml version="1.0" encoding="utf-8"?>
 <w:hdr xmlns:wpc="http://schemas.microsoft.com/office/word/2010/wordprocessingCanvas" xmlns:cx="http://schemas.microsoft.com/office/drawing/2014/chartex" xmlns:cx1="http://schemas.microsoft.com/office/drawing/2015/9/8/chartex" xmlns:cx2="http://schemas.microsoft.com/office/drawing/2015/10/21/chartex" xmlns:cx3="http://schemas.microsoft.com/office/drawing/2016/5/9/chartex" xmlns:cx4="http://schemas.microsoft.com/office/drawing/2016/5/10/chartex" xmlns:cx5="http://schemas.microsoft.com/office/drawing/2016/5/11/chartex" xmlns:cx6="http://schemas.microsoft.com/office/drawing/2016/5/12/chartex" xmlns:cx7="http://schemas.microsoft.com/office/drawing/2016/5/13/chartex" xmlns:cx8="http://schemas.microsoft.com/office/drawing/2016/5/14/chartex" xmlns:mc="http://schemas.openxmlformats.org/markup-compatibility/2006" xmlns:aink="http://schemas.microsoft.com/office/drawing/2016/ink" xmlns:am3d="http://schemas.microsoft.com/office/drawing/2017/model3d" xmlns:o="urn:schemas-microsoft-com:office:office" xmlns:oel="http://schemas.microsoft.com/office/2019/extlst" xmlns:r="http://schemas.openxmlformats.org/officeDocument/2006/relationships" xmlns:m="http://schemas.openxmlformats.org/officeDocument/2006/math" xmlns:v="urn:schemas-microsoft-com:vml" xmlns:wp14="http://schemas.microsoft.com/office/word/2010/wordprocessingDrawing" xmlns:wp="http://schemas.openxmlformats.org/drawingml/2006/wordprocessingDrawing" xmlns:w10="urn:schemas-microsoft-com:office:word" xmlns:w="http://schemas.openxmlformats.org/wordprocessingml/2006/main" xmlns:w14="http://schemas.microsoft.com/office/word/2010/wordml" xmlns:w15="http://schemas.microsoft.com/office/word/2012/wordml" xmlns:w16cex="http://schemas.microsoft.com/office/word/2018/wordml/cex" xmlns:w16cid="http://schemas.microsoft.com/office/word/2016/wordml/cid" xmlns:w16="http://schemas.microsoft.com/office/word/2018/wordml" xmlns:w16du="http://schemas.microsoft.com/office/word/2023/wordml/word16du" xmlns:w16sdtdh="http://schemas.microsoft.com/office/word/2020/wordml/sdtdatahash" xmlns:w16sdtfl="http://schemas.microsoft.com/office/word/2024/wordml/sdtformatlock" xmlns:w16se="http://schemas.microsoft.com/office/word/2015/wordml/symex" xmlns:wpg="http://schemas.microsoft.com/office/word/2010/wordprocessingGroup" xmlns:wpi="http://schemas.microsoft.com/office/word/2010/wordprocessingInk" xmlns:wne="http://schemas.microsoft.com/office/word/2006/wordml" xmlns:wps="http://schemas.microsoft.com/office/word/2010/wordprocessingShape" mc:Ignorable="w14 w15 w16se w16cid w16 w16cex w16sdtdh w16sdtfl w16du wp14">
   <w:p>
     <w:pPr>
@@ -3701,9 +3641,9 @@
         </w:rPr>
         <w:alias w:val="Title"/>
         <w:tag w:val=""/>
-        <w:id w:val="1430693894"/>
+        <w:id w:val="-45526929"/>
         <w:placeholder>
-          <w:docPart w:val="8BDE58FD3E2849AC88E2E11CC8CCE63E"/>
+          <w:docPart w:val="DD4D9AE11DCD4ACFBAB28DEE66961C53"/>
         </w:placeholder>
         <w:dataBinding w:prefixMappings="xmlns:ns0='http://purl.org/dc/elements/1.1/' xmlns:ns1='http://schemas.openxmlformats.org/package/2006/metadata/core-properties' " w:xpath="/ns1:coreProperties[1]/ns0:title[1]" w:storeItemID="{6C3C8BC8-F283-45AE-878A-BAB7291924A1}"/>
         <w:text/>
@@ -13722,6 +13662,7 @@
   <w:style w:type="character" w:default="1" w:styleId="DefaultParagraphFont">
     <w:name w:val="Default Paragraph Font"/>
     <w:uiPriority w:val="1"/>
+    <w:semiHidden/>
     <w:unhideWhenUsed/>
   </w:style>
   <w:style w:type="table" w:default="1" w:styleId="TableNormal">
@@ -14616,35 +14557,6 @@
   <w:docParts>
     <w:docPart>
       <w:docPartPr>
-        <w:name w:val="E1CB627063F84F45BD07763E883BDA87"/>
-        <w:category>
-          <w:name w:val="General"/>
-          <w:gallery w:val="placeholder"/>
-        </w:category>
-        <w:types>
-          <w:type w:val="bbPlcHdr"/>
-        </w:types>
-        <w:behaviors>
-          <w:behavior w:val="content"/>
-        </w:behaviors>
-        <w:guid w:val="{6BFA909A-A1BE-4534-A131-A0E4C2BFDAAB}"/>
-      </w:docPartPr>
-      <w:docPartBody>
-        <w:p>
-          <w:pPr>
-            <w:pStyle w:val="E1CB627063F84F45BD07763E883BDA87"/>
-          </w:pPr>
-          <w:r>
-            <w:rPr>
-              <w:color w:val="404040" w:themeColor="text1" w:themeTint="BF"/>
-            </w:rPr>
-            <w:t>[Document title]</w:t>
-          </w:r>
-        </w:p>
-      </w:docPartBody>
-    </w:docPart>
-    <w:docPart>
-      <w:docPartPr>
         <w:name w:val="8BDE58FD3E2849AC88E2E11CC8CCE63E"/>
         <w:category>
           <w:name w:val="General"/>
@@ -14662,6 +14574,35 @@
         <w:p>
           <w:pPr>
             <w:pStyle w:val="8BDE58FD3E2849AC88E2E11CC8CCE63E"/>
+          </w:pPr>
+          <w:r>
+            <w:rPr>
+              <w:color w:val="404040" w:themeColor="text1" w:themeTint="BF"/>
+            </w:rPr>
+            <w:t>[Document title]</w:t>
+          </w:r>
+        </w:p>
+      </w:docPartBody>
+    </w:docPart>
+    <w:docPart>
+      <w:docPartPr>
+        <w:name w:val="DD4D9AE11DCD4ACFBAB28DEE66961C53"/>
+        <w:category>
+          <w:name w:val="General"/>
+          <w:gallery w:val="placeholder"/>
+        </w:category>
+        <w:types>
+          <w:type w:val="bbPlcHdr"/>
+        </w:types>
+        <w:behaviors>
+          <w:behavior w:val="content"/>
+        </w:behaviors>
+        <w:guid w:val="{91490F13-C96D-4026-8882-F28F7D6BAED9}"/>
+      </w:docPartPr>
+      <w:docPartBody>
+        <w:p>
+          <w:pPr>
+            <w:pStyle w:val="DD4D9AE11DCD4ACFBAB28DEE66961C53"/>
           </w:pPr>
           <w:r>
             <w:rPr>
@@ -14747,6 +14688,7 @@
   <w:rsids>
     <w:rsidRoot w:val="0061242D"/>
     <w:rsid w:val="00051D3A"/>
+    <w:rsid w:val="00054B63"/>
     <w:rsid w:val="00064580"/>
     <w:rsid w:val="000C1DBA"/>
     <w:rsid w:val="00117411"/>
@@ -14779,6 +14721,7 @@
     <w:rsid w:val="0061242D"/>
     <w:rsid w:val="006259AE"/>
     <w:rsid w:val="00647597"/>
+    <w:rsid w:val="0065384E"/>
     <w:rsid w:val="006D3AA8"/>
     <w:rsid w:val="006D5EC0"/>
     <w:rsid w:val="006F4A14"/>
@@ -14790,6 +14733,7 @@
     <w:rsid w:val="0087013F"/>
     <w:rsid w:val="00872776"/>
     <w:rsid w:val="008B20AC"/>
+    <w:rsid w:val="008F03B5"/>
     <w:rsid w:val="008F1BD4"/>
     <w:rsid w:val="0096128B"/>
     <w:rsid w:val="009D5855"/>
@@ -15265,13 +15209,13 @@
     <w:name w:val="E1CB627063F84F45BD07763E883BDA87"/>
     <w:rsid w:val="0061242D"/>
   </w:style>
-  <w:style w:type="paragraph" w:customStyle="1" w:styleId="079A5773281F4FD4A0A712D62C11D77F">
-    <w:name w:val="079A5773281F4FD4A0A712D62C11D77F"/>
-    <w:rsid w:val="0061242D"/>
+  <w:style w:type="paragraph" w:customStyle="1" w:styleId="DD4D9AE11DCD4ACFBAB28DEE66961C53">
+    <w:name w:val="DD4D9AE11DCD4ACFBAB28DEE66961C53"/>
+    <w:rsid w:val="00054B63"/>
   </w:style>
-  <w:style w:type="paragraph" w:customStyle="1" w:styleId="FC3F641C5DF548C1A3D6AC094C3A97F9">
-    <w:name w:val="FC3F641C5DF548C1A3D6AC094C3A97F9"/>
-    <w:rsid w:val="00D932F4"/>
+  <w:style w:type="paragraph" w:customStyle="1" w:styleId="F6FD627E63064BF59C6CEBEEAAF01774">
+    <w:name w:val="F6FD627E63064BF59C6CEBEEAAF01774"/>
+    <w:rsid w:val="00054B63"/>
   </w:style>
   <w:style w:type="paragraph" w:customStyle="1" w:styleId="8BDE58FD3E2849AC88E2E11CC8CCE63E">
     <w:name w:val="8BDE58FD3E2849AC88E2E11CC8CCE63E"/>

</xml_diff>

<commit_message>
Finalized 04 - Requirement Traceability Matrix (RTM).docx
</commit_message>
<xml_diff>
--- a/02 - LMS-SysCollege/03 - Documents/04 - Requirement Traceability Matrix (RTM).docx
+++ b/02 - LMS-SysCollege/03 - Documents/04 - Requirement Traceability Matrix (RTM).docx
@@ -1146,12 +1146,8 @@
           <w:rFonts w:ascii="Arial" w:hAnsi="Arial" w:cs="Arial"/>
         </w:rPr>
         <w:sectPr>
-          <w:headerReference w:type="even" r:id="rId9"/>
-          <w:headerReference w:type="default" r:id="rId10"/>
-          <w:footerReference w:type="even" r:id="rId11"/>
-          <w:footerReference w:type="default" r:id="rId12"/>
-          <w:headerReference w:type="first" r:id="rId13"/>
-          <w:footerReference w:type="first" r:id="rId14"/>
+          <w:headerReference w:type="first" r:id="rId9"/>
+          <w:footerReference w:type="first" r:id="rId10"/>
           <w:pgSz w:w="11906" w:h="16838" w:code="9"/>
           <w:pgMar w:top="1440" w:right="1440" w:bottom="1440" w:left="1440" w:header="720" w:footer="432" w:gutter="0"/>
           <w:pgNumType w:start="0"/>
@@ -2111,7 +2107,7 @@
           <w:szCs w:val="28"/>
         </w:rPr>
         <w:sectPr>
-          <w:headerReference w:type="first" r:id="rId15"/>
+          <w:headerReference w:type="first" r:id="rId11"/>
           <w:pgSz w:w="16838" w:h="11906" w:orient="landscape" w:code="9"/>
           <w:pgMar w:top="1440" w:right="1440" w:bottom="1440" w:left="1440" w:header="720" w:footer="432" w:gutter="0"/>
           <w:pgNumType w:start="0"/>
@@ -2183,7 +2179,7 @@
     <w:tbl>
       <w:tblPr>
         <w:tblStyle w:val="PlainTable3"/>
-        <w:tblW w:w="12330" w:type="dxa"/>
+        <w:tblW w:w="13230" w:type="dxa"/>
         <w:tblInd w:w="720" w:type="dxa"/>
         <w:tblLook w:val="04A0" w:firstRow="1" w:lastRow="0" w:firstColumn="1" w:lastColumn="0" w:noHBand="0" w:noVBand="1"/>
       </w:tblPr>
@@ -2192,8 +2188,8 @@
         <w:gridCol w:w="1170"/>
         <w:gridCol w:w="3510"/>
         <w:gridCol w:w="2250"/>
-        <w:gridCol w:w="3240"/>
-        <w:gridCol w:w="1620"/>
+        <w:gridCol w:w="4050"/>
+        <w:gridCol w:w="1710"/>
       </w:tblGrid>
       <w:tr>
         <w:trPr>
@@ -2281,7 +2277,7 @@
         </w:tc>
         <w:tc>
           <w:tcPr>
-            <w:tcW w:w="3240" w:type="dxa"/>
+            <w:tcW w:w="4050" w:type="dxa"/>
           </w:tcPr>
           <w:p>
             <w:pPr>
@@ -2301,7 +2297,7 @@
         </w:tc>
         <w:tc>
           <w:tcPr>
-            <w:tcW w:w="1620" w:type="dxa"/>
+            <w:tcW w:w="1710" w:type="dxa"/>
           </w:tcPr>
           <w:p>
             <w:pPr>
@@ -2406,7 +2402,7 @@
         </w:tc>
         <w:tc>
           <w:tcPr>
-            <w:tcW w:w="3240" w:type="dxa"/>
+            <w:tcW w:w="4050" w:type="dxa"/>
           </w:tcPr>
           <w:p>
             <w:pPr>
@@ -2426,7 +2422,7 @@
         </w:tc>
         <w:tc>
           <w:tcPr>
-            <w:tcW w:w="1620" w:type="dxa"/>
+            <w:tcW w:w="1710" w:type="dxa"/>
           </w:tcPr>
           <w:p>
             <w:pPr>
@@ -2522,7 +2518,7 @@
         </w:tc>
         <w:tc>
           <w:tcPr>
-            <w:tcW w:w="3240" w:type="dxa"/>
+            <w:tcW w:w="4050" w:type="dxa"/>
           </w:tcPr>
           <w:p>
             <w:pPr>
@@ -2542,7 +2538,7 @@
         </w:tc>
         <w:tc>
           <w:tcPr>
-            <w:tcW w:w="1620" w:type="dxa"/>
+            <w:tcW w:w="1710" w:type="dxa"/>
           </w:tcPr>
           <w:p>
             <w:pPr>
@@ -2641,7 +2637,7 @@
         </w:tc>
         <w:tc>
           <w:tcPr>
-            <w:tcW w:w="3240" w:type="dxa"/>
+            <w:tcW w:w="4050" w:type="dxa"/>
           </w:tcPr>
           <w:p>
             <w:pPr>
@@ -2661,7 +2657,7 @@
         </w:tc>
         <w:tc>
           <w:tcPr>
-            <w:tcW w:w="1620" w:type="dxa"/>
+            <w:tcW w:w="1710" w:type="dxa"/>
           </w:tcPr>
           <w:p>
             <w:pPr>
@@ -2757,7 +2753,7 @@
         </w:tc>
         <w:tc>
           <w:tcPr>
-            <w:tcW w:w="3240" w:type="dxa"/>
+            <w:tcW w:w="4050" w:type="dxa"/>
           </w:tcPr>
           <w:p>
             <w:pPr>
@@ -2777,7 +2773,7 @@
         </w:tc>
         <w:tc>
           <w:tcPr>
-            <w:tcW w:w="1620" w:type="dxa"/>
+            <w:tcW w:w="1710" w:type="dxa"/>
           </w:tcPr>
           <w:p>
             <w:pPr>
@@ -2876,7 +2872,7 @@
         </w:tc>
         <w:tc>
           <w:tcPr>
-            <w:tcW w:w="3240" w:type="dxa"/>
+            <w:tcW w:w="4050" w:type="dxa"/>
           </w:tcPr>
           <w:p>
             <w:pPr>
@@ -2896,7 +2892,7 @@
         </w:tc>
         <w:tc>
           <w:tcPr>
-            <w:tcW w:w="1620" w:type="dxa"/>
+            <w:tcW w:w="1710" w:type="dxa"/>
           </w:tcPr>
           <w:p>
             <w:pPr>
@@ -2992,7 +2988,7 @@
         </w:tc>
         <w:tc>
           <w:tcPr>
-            <w:tcW w:w="3240" w:type="dxa"/>
+            <w:tcW w:w="4050" w:type="dxa"/>
           </w:tcPr>
           <w:p>
             <w:pPr>
@@ -3012,7 +3008,7 @@
         </w:tc>
         <w:tc>
           <w:tcPr>
-            <w:tcW w:w="1620" w:type="dxa"/>
+            <w:tcW w:w="1710" w:type="dxa"/>
           </w:tcPr>
           <w:p>
             <w:pPr>
@@ -3111,7 +3107,7 @@
         </w:tc>
         <w:tc>
           <w:tcPr>
-            <w:tcW w:w="3240" w:type="dxa"/>
+            <w:tcW w:w="4050" w:type="dxa"/>
           </w:tcPr>
           <w:p>
             <w:pPr>
@@ -3131,7 +3127,7 @@
         </w:tc>
         <w:tc>
           <w:tcPr>
-            <w:tcW w:w="1620" w:type="dxa"/>
+            <w:tcW w:w="1710" w:type="dxa"/>
           </w:tcPr>
           <w:p>
             <w:pPr>
@@ -3311,7 +3307,7 @@
         </w:tc>
         <w:tc>
           <w:tcPr>
-            <w:tcW w:w="3240" w:type="dxa"/>
+            <w:tcW w:w="4050" w:type="dxa"/>
           </w:tcPr>
           <w:p>
             <w:pPr>
@@ -3331,7 +3327,7 @@
         </w:tc>
         <w:tc>
           <w:tcPr>
-            <w:tcW w:w="1620" w:type="dxa"/>
+            <w:tcW w:w="1710" w:type="dxa"/>
           </w:tcPr>
           <w:p>
             <w:pPr>
@@ -3355,7 +3351,7 @@
       </w:pPr>
     </w:p>
     <w:sectPr>
-      <w:footerReference w:type="first" r:id="rId16"/>
+      <w:footerReference w:type="first" r:id="rId12"/>
       <w:pgSz w:w="16838" w:h="11906" w:orient="landscape" w:code="9"/>
       <w:pgMar w:top="1440" w:right="1440" w:bottom="1440" w:left="1440" w:header="720" w:footer="432" w:gutter="0"/>
       <w:pgNumType w:start="0"/>
@@ -3396,26 +3392,6 @@
 <w:ftr xmlns:wpc="http://schemas.microsoft.com/office/word/2010/wordprocessingCanvas" xmlns:cx="http://schemas.microsoft.com/office/drawing/2014/chartex" xmlns:cx1="http://schemas.microsoft.com/office/drawing/2015/9/8/chartex" xmlns:cx2="http://schemas.microsoft.com/office/drawing/2015/10/21/chartex" xmlns:cx3="http://schemas.microsoft.com/office/drawing/2016/5/9/chartex" xmlns:cx4="http://schemas.microsoft.com/office/drawing/2016/5/10/chartex" xmlns:cx5="http://schemas.microsoft.com/office/drawing/2016/5/11/chartex" xmlns:cx6="http://schemas.microsoft.com/office/drawing/2016/5/12/chartex" xmlns:cx7="http://schemas.microsoft.com/office/drawing/2016/5/13/chartex" xmlns:cx8="http://schemas.microsoft.com/office/drawing/2016/5/14/chartex" xmlns:mc="http://schemas.openxmlformats.org/markup-compatibility/2006" xmlns:aink="http://schemas.microsoft.com/office/drawing/2016/ink" xmlns:am3d="http://schemas.microsoft.com/office/drawing/2017/model3d" xmlns:o="urn:schemas-microsoft-com:office:office" xmlns:oel="http://schemas.microsoft.com/office/2019/extlst" xmlns:r="http://schemas.openxmlformats.org/officeDocument/2006/relationships" xmlns:m="http://schemas.openxmlformats.org/officeDocument/2006/math" xmlns:v="urn:schemas-microsoft-com:vml" xmlns:wp14="http://schemas.microsoft.com/office/word/2010/wordprocessingDrawing" xmlns:wp="http://schemas.openxmlformats.org/drawingml/2006/wordprocessingDrawing" xmlns:w10="urn:schemas-microsoft-com:office:word" xmlns:w="http://schemas.openxmlformats.org/wordprocessingml/2006/main" xmlns:w14="http://schemas.microsoft.com/office/word/2010/wordml" xmlns:w15="http://schemas.microsoft.com/office/word/2012/wordml" xmlns:w16cex="http://schemas.microsoft.com/office/word/2018/wordml/cex" xmlns:w16cid="http://schemas.microsoft.com/office/word/2016/wordml/cid" xmlns:w16="http://schemas.microsoft.com/office/word/2018/wordml" xmlns:w16du="http://schemas.microsoft.com/office/word/2023/wordml/word16du" xmlns:w16sdtdh="http://schemas.microsoft.com/office/word/2020/wordml/sdtdatahash" xmlns:w16sdtfl="http://schemas.microsoft.com/office/word/2024/wordml/sdtformatlock" xmlns:w16se="http://schemas.microsoft.com/office/word/2015/wordml/symex" xmlns:wpg="http://schemas.microsoft.com/office/word/2010/wordprocessingGroup" xmlns:wpi="http://schemas.microsoft.com/office/word/2010/wordprocessingInk" xmlns:wne="http://schemas.microsoft.com/office/word/2006/wordml" xmlns:wps="http://schemas.microsoft.com/office/word/2010/wordprocessingShape" mc:Ignorable="w14 w15 w16se w16cid w16 w16cex w16sdtdh w16sdtfl w16du wp14">
   <w:p>
     <w:pPr>
-      <w:pStyle w:val="Footer"/>
-    </w:pPr>
-  </w:p>
-</w:ftr>
-</file>
-
-<file path=word/footer2.xml><?xml version="1.0" encoding="utf-8"?>
-<w:ftr xmlns:wpc="http://schemas.microsoft.com/office/word/2010/wordprocessingCanvas" xmlns:cx="http://schemas.microsoft.com/office/drawing/2014/chartex" xmlns:cx1="http://schemas.microsoft.com/office/drawing/2015/9/8/chartex" xmlns:cx2="http://schemas.microsoft.com/office/drawing/2015/10/21/chartex" xmlns:cx3="http://schemas.microsoft.com/office/drawing/2016/5/9/chartex" xmlns:cx4="http://schemas.microsoft.com/office/drawing/2016/5/10/chartex" xmlns:cx5="http://schemas.microsoft.com/office/drawing/2016/5/11/chartex" xmlns:cx6="http://schemas.microsoft.com/office/drawing/2016/5/12/chartex" xmlns:cx7="http://schemas.microsoft.com/office/drawing/2016/5/13/chartex" xmlns:cx8="http://schemas.microsoft.com/office/drawing/2016/5/14/chartex" xmlns:mc="http://schemas.openxmlformats.org/markup-compatibility/2006" xmlns:aink="http://schemas.microsoft.com/office/drawing/2016/ink" xmlns:am3d="http://schemas.microsoft.com/office/drawing/2017/model3d" xmlns:o="urn:schemas-microsoft-com:office:office" xmlns:oel="http://schemas.microsoft.com/office/2019/extlst" xmlns:r="http://schemas.openxmlformats.org/officeDocument/2006/relationships" xmlns:m="http://schemas.openxmlformats.org/officeDocument/2006/math" xmlns:v="urn:schemas-microsoft-com:vml" xmlns:wp14="http://schemas.microsoft.com/office/word/2010/wordprocessingDrawing" xmlns:wp="http://schemas.openxmlformats.org/drawingml/2006/wordprocessingDrawing" xmlns:w10="urn:schemas-microsoft-com:office:word" xmlns:w="http://schemas.openxmlformats.org/wordprocessingml/2006/main" xmlns:w14="http://schemas.microsoft.com/office/word/2010/wordml" xmlns:w15="http://schemas.microsoft.com/office/word/2012/wordml" xmlns:w16cex="http://schemas.microsoft.com/office/word/2018/wordml/cex" xmlns:w16cid="http://schemas.microsoft.com/office/word/2016/wordml/cid" xmlns:w16="http://schemas.microsoft.com/office/word/2018/wordml" xmlns:w16du="http://schemas.microsoft.com/office/word/2023/wordml/word16du" xmlns:w16sdtdh="http://schemas.microsoft.com/office/word/2020/wordml/sdtdatahash" xmlns:w16sdtfl="http://schemas.microsoft.com/office/word/2024/wordml/sdtformatlock" xmlns:w16se="http://schemas.microsoft.com/office/word/2015/wordml/symex" xmlns:wpg="http://schemas.microsoft.com/office/word/2010/wordprocessingGroup" xmlns:wpi="http://schemas.microsoft.com/office/word/2010/wordprocessingInk" xmlns:wne="http://schemas.microsoft.com/office/word/2006/wordml" xmlns:wps="http://schemas.microsoft.com/office/word/2010/wordprocessingShape" mc:Ignorable="w14 w15 w16se w16cid w16 w16cex w16sdtdh w16sdtfl w16du wp14">
-  <w:p>
-    <w:pPr>
-      <w:pStyle w:val="Footer"/>
-    </w:pPr>
-  </w:p>
-</w:ftr>
-</file>
-
-<file path=word/footer3.xml><?xml version="1.0" encoding="utf-8"?>
-<w:ftr xmlns:wpc="http://schemas.microsoft.com/office/word/2010/wordprocessingCanvas" xmlns:cx="http://schemas.microsoft.com/office/drawing/2014/chartex" xmlns:cx1="http://schemas.microsoft.com/office/drawing/2015/9/8/chartex" xmlns:cx2="http://schemas.microsoft.com/office/drawing/2015/10/21/chartex" xmlns:cx3="http://schemas.microsoft.com/office/drawing/2016/5/9/chartex" xmlns:cx4="http://schemas.microsoft.com/office/drawing/2016/5/10/chartex" xmlns:cx5="http://schemas.microsoft.com/office/drawing/2016/5/11/chartex" xmlns:cx6="http://schemas.microsoft.com/office/drawing/2016/5/12/chartex" xmlns:cx7="http://schemas.microsoft.com/office/drawing/2016/5/13/chartex" xmlns:cx8="http://schemas.microsoft.com/office/drawing/2016/5/14/chartex" xmlns:mc="http://schemas.openxmlformats.org/markup-compatibility/2006" xmlns:aink="http://schemas.microsoft.com/office/drawing/2016/ink" xmlns:am3d="http://schemas.microsoft.com/office/drawing/2017/model3d" xmlns:o="urn:schemas-microsoft-com:office:office" xmlns:oel="http://schemas.microsoft.com/office/2019/extlst" xmlns:r="http://schemas.openxmlformats.org/officeDocument/2006/relationships" xmlns:m="http://schemas.openxmlformats.org/officeDocument/2006/math" xmlns:v="urn:schemas-microsoft-com:vml" xmlns:wp14="http://schemas.microsoft.com/office/word/2010/wordprocessingDrawing" xmlns:wp="http://schemas.openxmlformats.org/drawingml/2006/wordprocessingDrawing" xmlns:w10="urn:schemas-microsoft-com:office:word" xmlns:w="http://schemas.openxmlformats.org/wordprocessingml/2006/main" xmlns:w14="http://schemas.microsoft.com/office/word/2010/wordml" xmlns:w15="http://schemas.microsoft.com/office/word/2012/wordml" xmlns:w16cex="http://schemas.microsoft.com/office/word/2018/wordml/cex" xmlns:w16cid="http://schemas.microsoft.com/office/word/2016/wordml/cid" xmlns:w16="http://schemas.microsoft.com/office/word/2018/wordml" xmlns:w16du="http://schemas.microsoft.com/office/word/2023/wordml/word16du" xmlns:w16sdtdh="http://schemas.microsoft.com/office/word/2020/wordml/sdtdatahash" xmlns:w16sdtfl="http://schemas.microsoft.com/office/word/2024/wordml/sdtformatlock" xmlns:w16se="http://schemas.microsoft.com/office/word/2015/wordml/symex" xmlns:wpg="http://schemas.microsoft.com/office/word/2010/wordprocessingGroup" xmlns:wpi="http://schemas.microsoft.com/office/word/2010/wordprocessingInk" xmlns:wne="http://schemas.microsoft.com/office/word/2006/wordml" xmlns:wps="http://schemas.microsoft.com/office/word/2010/wordprocessingShape" mc:Ignorable="w14 w15 w16se w16cid w16 w16cex w16sdtdh w16sdtfl w16du wp14">
-  <w:p>
-    <w:pPr>
       <w:tabs>
         <w:tab w:val="center" w:pos="4550"/>
         <w:tab w:val="left" w:pos="5818"/>
@@ -3472,7 +3448,7 @@
 </w:ftr>
 </file>
 
-<file path=word/footer4.xml><?xml version="1.0" encoding="utf-8"?>
+<file path=word/footer2.xml><?xml version="1.0" encoding="utf-8"?>
 <w:ftr xmlns:wpc="http://schemas.microsoft.com/office/word/2010/wordprocessingCanvas" xmlns:cx="http://schemas.microsoft.com/office/drawing/2014/chartex" xmlns:cx1="http://schemas.microsoft.com/office/drawing/2015/9/8/chartex" xmlns:cx2="http://schemas.microsoft.com/office/drawing/2015/10/21/chartex" xmlns:cx3="http://schemas.microsoft.com/office/drawing/2016/5/9/chartex" xmlns:cx4="http://schemas.microsoft.com/office/drawing/2016/5/10/chartex" xmlns:cx5="http://schemas.microsoft.com/office/drawing/2016/5/11/chartex" xmlns:cx6="http://schemas.microsoft.com/office/drawing/2016/5/12/chartex" xmlns:cx7="http://schemas.microsoft.com/office/drawing/2016/5/13/chartex" xmlns:cx8="http://schemas.microsoft.com/office/drawing/2016/5/14/chartex" xmlns:mc="http://schemas.openxmlformats.org/markup-compatibility/2006" xmlns:aink="http://schemas.microsoft.com/office/drawing/2016/ink" xmlns:am3d="http://schemas.microsoft.com/office/drawing/2017/model3d" xmlns:o="urn:schemas-microsoft-com:office:office" xmlns:oel="http://schemas.microsoft.com/office/2019/extlst" xmlns:r="http://schemas.openxmlformats.org/officeDocument/2006/relationships" xmlns:m="http://schemas.openxmlformats.org/officeDocument/2006/math" xmlns:v="urn:schemas-microsoft-com:vml" xmlns:wp14="http://schemas.microsoft.com/office/word/2010/wordprocessingDrawing" xmlns:wp="http://schemas.openxmlformats.org/drawingml/2006/wordprocessingDrawing" xmlns:w10="urn:schemas-microsoft-com:office:word" xmlns:w="http://schemas.openxmlformats.org/wordprocessingml/2006/main" xmlns:w14="http://schemas.microsoft.com/office/word/2010/wordml" xmlns:w15="http://schemas.microsoft.com/office/word/2012/wordml" xmlns:w16cex="http://schemas.microsoft.com/office/word/2018/wordml/cex" xmlns:w16cid="http://schemas.microsoft.com/office/word/2016/wordml/cid" xmlns:w16="http://schemas.microsoft.com/office/word/2018/wordml" xmlns:w16du="http://schemas.microsoft.com/office/word/2023/wordml/word16du" xmlns:w16sdtdh="http://schemas.microsoft.com/office/word/2020/wordml/sdtdatahash" xmlns:w16sdtfl="http://schemas.microsoft.com/office/word/2024/wordml/sdtformatlock" xmlns:w16se="http://schemas.microsoft.com/office/word/2015/wordml/symex" xmlns:wpg="http://schemas.microsoft.com/office/word/2010/wordprocessingGroup" xmlns:wpi="http://schemas.microsoft.com/office/word/2010/wordprocessingInk" xmlns:wne="http://schemas.microsoft.com/office/word/2006/wordml" xmlns:wps="http://schemas.microsoft.com/office/word/2010/wordprocessingShape" mc:Ignorable="w14 w15 w16se w16cid w16 w16cex w16sdtdh w16sdtfl w16du wp14">
   <w:p>
     <w:pPr>
@@ -3558,26 +3534,6 @@
 </file>
 
 <file path=word/header1.xml><?xml version="1.0" encoding="utf-8"?>
-<w:hdr xmlns:wpc="http://schemas.microsoft.com/office/word/2010/wordprocessingCanvas" xmlns:cx="http://schemas.microsoft.com/office/drawing/2014/chartex" xmlns:cx1="http://schemas.microsoft.com/office/drawing/2015/9/8/chartex" xmlns:cx2="http://schemas.microsoft.com/office/drawing/2015/10/21/chartex" xmlns:cx3="http://schemas.microsoft.com/office/drawing/2016/5/9/chartex" xmlns:cx4="http://schemas.microsoft.com/office/drawing/2016/5/10/chartex" xmlns:cx5="http://schemas.microsoft.com/office/drawing/2016/5/11/chartex" xmlns:cx6="http://schemas.microsoft.com/office/drawing/2016/5/12/chartex" xmlns:cx7="http://schemas.microsoft.com/office/drawing/2016/5/13/chartex" xmlns:cx8="http://schemas.microsoft.com/office/drawing/2016/5/14/chartex" xmlns:mc="http://schemas.openxmlformats.org/markup-compatibility/2006" xmlns:aink="http://schemas.microsoft.com/office/drawing/2016/ink" xmlns:am3d="http://schemas.microsoft.com/office/drawing/2017/model3d" xmlns:o="urn:schemas-microsoft-com:office:office" xmlns:oel="http://schemas.microsoft.com/office/2019/extlst" xmlns:r="http://schemas.openxmlformats.org/officeDocument/2006/relationships" xmlns:m="http://schemas.openxmlformats.org/officeDocument/2006/math" xmlns:v="urn:schemas-microsoft-com:vml" xmlns:wp14="http://schemas.microsoft.com/office/word/2010/wordprocessingDrawing" xmlns:wp="http://schemas.openxmlformats.org/drawingml/2006/wordprocessingDrawing" xmlns:w10="urn:schemas-microsoft-com:office:word" xmlns:w="http://schemas.openxmlformats.org/wordprocessingml/2006/main" xmlns:w14="http://schemas.microsoft.com/office/word/2010/wordml" xmlns:w15="http://schemas.microsoft.com/office/word/2012/wordml" xmlns:w16cex="http://schemas.microsoft.com/office/word/2018/wordml/cex" xmlns:w16cid="http://schemas.microsoft.com/office/word/2016/wordml/cid" xmlns:w16="http://schemas.microsoft.com/office/word/2018/wordml" xmlns:w16du="http://schemas.microsoft.com/office/word/2023/wordml/word16du" xmlns:w16sdtdh="http://schemas.microsoft.com/office/word/2020/wordml/sdtdatahash" xmlns:w16sdtfl="http://schemas.microsoft.com/office/word/2024/wordml/sdtformatlock" xmlns:w16se="http://schemas.microsoft.com/office/word/2015/wordml/symex" xmlns:wpg="http://schemas.microsoft.com/office/word/2010/wordprocessingGroup" xmlns:wpi="http://schemas.microsoft.com/office/word/2010/wordprocessingInk" xmlns:wne="http://schemas.microsoft.com/office/word/2006/wordml" xmlns:wps="http://schemas.microsoft.com/office/word/2010/wordprocessingShape" mc:Ignorable="w14 w15 w16se w16cid w16 w16cex w16sdtdh w16sdtfl w16du wp14">
-  <w:p>
-    <w:pPr>
-      <w:pStyle w:val="Header"/>
-    </w:pPr>
-  </w:p>
-</w:hdr>
-</file>
-
-<file path=word/header2.xml><?xml version="1.0" encoding="utf-8"?>
-<w:hdr xmlns:wpc="http://schemas.microsoft.com/office/word/2010/wordprocessingCanvas" xmlns:cx="http://schemas.microsoft.com/office/drawing/2014/chartex" xmlns:cx1="http://schemas.microsoft.com/office/drawing/2015/9/8/chartex" xmlns:cx2="http://schemas.microsoft.com/office/drawing/2015/10/21/chartex" xmlns:cx3="http://schemas.microsoft.com/office/drawing/2016/5/9/chartex" xmlns:cx4="http://schemas.microsoft.com/office/drawing/2016/5/10/chartex" xmlns:cx5="http://schemas.microsoft.com/office/drawing/2016/5/11/chartex" xmlns:cx6="http://schemas.microsoft.com/office/drawing/2016/5/12/chartex" xmlns:cx7="http://schemas.microsoft.com/office/drawing/2016/5/13/chartex" xmlns:cx8="http://schemas.microsoft.com/office/drawing/2016/5/14/chartex" xmlns:mc="http://schemas.openxmlformats.org/markup-compatibility/2006" xmlns:aink="http://schemas.microsoft.com/office/drawing/2016/ink" xmlns:am3d="http://schemas.microsoft.com/office/drawing/2017/model3d" xmlns:o="urn:schemas-microsoft-com:office:office" xmlns:oel="http://schemas.microsoft.com/office/2019/extlst" xmlns:r="http://schemas.openxmlformats.org/officeDocument/2006/relationships" xmlns:m="http://schemas.openxmlformats.org/officeDocument/2006/math" xmlns:v="urn:schemas-microsoft-com:vml" xmlns:wp14="http://schemas.microsoft.com/office/word/2010/wordprocessingDrawing" xmlns:wp="http://schemas.openxmlformats.org/drawingml/2006/wordprocessingDrawing" xmlns:w10="urn:schemas-microsoft-com:office:word" xmlns:w="http://schemas.openxmlformats.org/wordprocessingml/2006/main" xmlns:w14="http://schemas.microsoft.com/office/word/2010/wordml" xmlns:w15="http://schemas.microsoft.com/office/word/2012/wordml" xmlns:w16cex="http://schemas.microsoft.com/office/word/2018/wordml/cex" xmlns:w16cid="http://schemas.microsoft.com/office/word/2016/wordml/cid" xmlns:w16="http://schemas.microsoft.com/office/word/2018/wordml" xmlns:w16du="http://schemas.microsoft.com/office/word/2023/wordml/word16du" xmlns:w16sdtdh="http://schemas.microsoft.com/office/word/2020/wordml/sdtdatahash" xmlns:w16sdtfl="http://schemas.microsoft.com/office/word/2024/wordml/sdtformatlock" xmlns:w16se="http://schemas.microsoft.com/office/word/2015/wordml/symex" xmlns:wpg="http://schemas.microsoft.com/office/word/2010/wordprocessingGroup" xmlns:wpi="http://schemas.microsoft.com/office/word/2010/wordprocessingInk" xmlns:wne="http://schemas.microsoft.com/office/word/2006/wordml" xmlns:wps="http://schemas.microsoft.com/office/word/2010/wordprocessingShape" mc:Ignorable="w14 w15 w16se w16cid w16 w16cex w16sdtdh w16sdtfl w16du wp14">
-  <w:p>
-    <w:pPr>
-      <w:pStyle w:val="Header"/>
-    </w:pPr>
-  </w:p>
-</w:hdr>
-</file>
-
-<file path=word/header3.xml><?xml version="1.0" encoding="utf-8"?>
 <w:hdr xmlns:wpc="http://schemas.microsoft.com/office/word/2010/wordprocessingCanvas" xmlns:cx="http://schemas.microsoft.com/office/drawing/2014/chartex" xmlns:cx1="http://schemas.microsoft.com/office/drawing/2015/9/8/chartex" xmlns:cx2="http://schemas.microsoft.com/office/drawing/2015/10/21/chartex" xmlns:cx3="http://schemas.microsoft.com/office/drawing/2016/5/9/chartex" xmlns:cx4="http://schemas.microsoft.com/office/drawing/2016/5/10/chartex" xmlns:cx5="http://schemas.microsoft.com/office/drawing/2016/5/11/chartex" xmlns:cx6="http://schemas.microsoft.com/office/drawing/2016/5/12/chartex" xmlns:cx7="http://schemas.microsoft.com/office/drawing/2016/5/13/chartex" xmlns:cx8="http://schemas.microsoft.com/office/drawing/2016/5/14/chartex" xmlns:mc="http://schemas.openxmlformats.org/markup-compatibility/2006" xmlns:aink="http://schemas.microsoft.com/office/drawing/2016/ink" xmlns:am3d="http://schemas.microsoft.com/office/drawing/2017/model3d" xmlns:o="urn:schemas-microsoft-com:office:office" xmlns:oel="http://schemas.microsoft.com/office/2019/extlst" xmlns:r="http://schemas.openxmlformats.org/officeDocument/2006/relationships" xmlns:m="http://schemas.openxmlformats.org/officeDocument/2006/math" xmlns:v="urn:schemas-microsoft-com:vml" xmlns:wp14="http://schemas.microsoft.com/office/word/2010/wordprocessingDrawing" xmlns:wp="http://schemas.openxmlformats.org/drawingml/2006/wordprocessingDrawing" xmlns:w10="urn:schemas-microsoft-com:office:word" xmlns:w="http://schemas.openxmlformats.org/wordprocessingml/2006/main" xmlns:w14="http://schemas.microsoft.com/office/word/2010/wordml" xmlns:w15="http://schemas.microsoft.com/office/word/2012/wordml" xmlns:w16cex="http://schemas.microsoft.com/office/word/2018/wordml/cex" xmlns:w16cid="http://schemas.microsoft.com/office/word/2016/wordml/cid" xmlns:w16="http://schemas.microsoft.com/office/word/2018/wordml" xmlns:w16du="http://schemas.microsoft.com/office/word/2023/wordml/word16du" xmlns:w16sdtdh="http://schemas.microsoft.com/office/word/2020/wordml/sdtdatahash" xmlns:w16sdtfl="http://schemas.microsoft.com/office/word/2024/wordml/sdtformatlock" xmlns:w16se="http://schemas.microsoft.com/office/word/2015/wordml/symex" xmlns:wpg="http://schemas.microsoft.com/office/word/2010/wordprocessingGroup" xmlns:wpi="http://schemas.microsoft.com/office/word/2010/wordprocessingInk" xmlns:wne="http://schemas.microsoft.com/office/word/2006/wordml" xmlns:wps="http://schemas.microsoft.com/office/word/2010/wordprocessingShape" mc:Ignorable="w14 w15 w16se w16cid w16 w16cex w16sdtdh w16sdtfl w16du wp14">
   <w:p>
     <w:pPr>
@@ -3626,7 +3582,7 @@
 </w:hdr>
 </file>
 
-<file path=word/header4.xml><?xml version="1.0" encoding="utf-8"?>
+<file path=word/header2.xml><?xml version="1.0" encoding="utf-8"?>
 <w:hdr xmlns:wpc="http://schemas.microsoft.com/office/word/2010/wordprocessingCanvas" xmlns:cx="http://schemas.microsoft.com/office/drawing/2014/chartex" xmlns:cx1="http://schemas.microsoft.com/office/drawing/2015/9/8/chartex" xmlns:cx2="http://schemas.microsoft.com/office/drawing/2015/10/21/chartex" xmlns:cx3="http://schemas.microsoft.com/office/drawing/2016/5/9/chartex" xmlns:cx4="http://schemas.microsoft.com/office/drawing/2016/5/10/chartex" xmlns:cx5="http://schemas.microsoft.com/office/drawing/2016/5/11/chartex" xmlns:cx6="http://schemas.microsoft.com/office/drawing/2016/5/12/chartex" xmlns:cx7="http://schemas.microsoft.com/office/drawing/2016/5/13/chartex" xmlns:cx8="http://schemas.microsoft.com/office/drawing/2016/5/14/chartex" xmlns:mc="http://schemas.openxmlformats.org/markup-compatibility/2006" xmlns:aink="http://schemas.microsoft.com/office/drawing/2016/ink" xmlns:am3d="http://schemas.microsoft.com/office/drawing/2017/model3d" xmlns:o="urn:schemas-microsoft-com:office:office" xmlns:oel="http://schemas.microsoft.com/office/2019/extlst" xmlns:r="http://schemas.openxmlformats.org/officeDocument/2006/relationships" xmlns:m="http://schemas.openxmlformats.org/officeDocument/2006/math" xmlns:v="urn:schemas-microsoft-com:vml" xmlns:wp14="http://schemas.microsoft.com/office/word/2010/wordprocessingDrawing" xmlns:wp="http://schemas.openxmlformats.org/drawingml/2006/wordprocessingDrawing" xmlns:w10="urn:schemas-microsoft-com:office:word" xmlns:w="http://schemas.openxmlformats.org/wordprocessingml/2006/main" xmlns:w14="http://schemas.microsoft.com/office/word/2010/wordml" xmlns:w15="http://schemas.microsoft.com/office/word/2012/wordml" xmlns:w16cex="http://schemas.microsoft.com/office/word/2018/wordml/cex" xmlns:w16cid="http://schemas.microsoft.com/office/word/2016/wordml/cid" xmlns:w16="http://schemas.microsoft.com/office/word/2018/wordml" xmlns:w16du="http://schemas.microsoft.com/office/word/2023/wordml/word16du" xmlns:w16sdtdh="http://schemas.microsoft.com/office/word/2020/wordml/sdtdatahash" xmlns:w16sdtfl="http://schemas.microsoft.com/office/word/2024/wordml/sdtformatlock" xmlns:w16se="http://schemas.microsoft.com/office/word/2015/wordml/symex" xmlns:wpg="http://schemas.microsoft.com/office/word/2010/wordprocessingGroup" xmlns:wpi="http://schemas.microsoft.com/office/word/2010/wordprocessingInk" xmlns:wne="http://schemas.microsoft.com/office/word/2006/wordml" xmlns:wps="http://schemas.microsoft.com/office/word/2010/wordprocessingShape" mc:Ignorable="w14 w15 w16se w16cid w16 w16cex w16sdtdh w16sdtfl w16du wp14">
   <w:p>
     <w:pPr>
@@ -14711,7 +14667,6 @@
     <w:rsid w:val="0015275E"/>
     <w:rsid w:val="0017711D"/>
     <w:rsid w:val="001D32B8"/>
-    <w:rsid w:val="001D48EB"/>
     <w:rsid w:val="001E735B"/>
     <w:rsid w:val="002471DC"/>
     <w:rsid w:val="00297CD2"/>
@@ -14763,6 +14718,7 @@
     <w:rsid w:val="00D11E5B"/>
     <w:rsid w:val="00D932F4"/>
     <w:rsid w:val="00DC66AF"/>
+    <w:rsid w:val="00E53A13"/>
     <w:rsid w:val="00F85D70"/>
     <w:rsid w:val="00F95F68"/>
     <w:rsid w:val="00FA7295"/>

</xml_diff>